<commit_message>
discussed change after meeting
</commit_message>
<xml_diff>
--- a/Deliverable-2/InspectionDefectListsAndSummaryReport/Inspection Summary Report-MergedCopy.docx
+++ b/Deliverable-2/InspectionDefectListsAndSummaryReport/Inspection Summary Report-MergedCopy.docx
@@ -1,6 +1,6 @@
 
 <file path=word/document.xml><?xml version="1.0" encoding="utf-8"?>
-<w:document xmlns:wpc="http://schemas.microsoft.com/office/word/2010/wordprocessingCanvas" xmlns:cx="http://schemas.microsoft.com/office/drawing/2014/chartex" xmlns:cx1="http://schemas.microsoft.com/office/drawing/2015/9/8/chartex" xmlns:cx2="http://schemas.microsoft.com/office/drawing/2015/10/21/chartex" xmlns:cx3="http://schemas.microsoft.com/office/drawing/2016/5/9/chartex" xmlns:cx4="http://schemas.microsoft.com/office/drawing/2016/5/10/chartex" xmlns:cx5="http://schemas.microsoft.com/office/drawing/2016/5/11/chartex" xmlns:cx6="http://schemas.microsoft.com/office/drawing/2016/5/12/chartex" xmlns:cx7="http://schemas.microsoft.com/office/drawing/2016/5/13/chartex" xmlns:cx8="http://schemas.microsoft.com/office/drawing/2016/5/14/chartex" xmlns:mc="http://schemas.openxmlformats.org/markup-compatibility/2006" xmlns:aink="http://schemas.microsoft.com/office/drawing/2016/ink" xmlns:am3d="http://schemas.microsoft.com/office/drawing/2017/model3d" xmlns:o="urn:schemas-microsoft-com:office:office" xmlns:r="http://schemas.openxmlformats.org/officeDocument/2006/relationships" xmlns:m="http://schemas.openxmlformats.org/officeDocument/2006/math" xmlns:v="urn:schemas-microsoft-com:vml" xmlns:wp14="http://schemas.microsoft.com/office/word/2010/wordprocessingDrawing" xmlns:wp="http://schemas.openxmlformats.org/drawingml/2006/wordprocessingDrawing" xmlns:w10="urn:schemas-microsoft-com:office:word" xmlns:w="http://schemas.openxmlformats.org/wordprocessingml/2006/main" xmlns:w14="http://schemas.microsoft.com/office/word/2010/wordml" xmlns:w15="http://schemas.microsoft.com/office/word/2012/wordml" xmlns:w16cid="http://schemas.microsoft.com/office/word/2016/wordml/cid" xmlns:w16se="http://schemas.microsoft.com/office/word/2015/wordml/symex" xmlns:wpg="http://schemas.microsoft.com/office/word/2010/wordprocessingGroup" xmlns:wpi="http://schemas.microsoft.com/office/word/2010/wordprocessingInk" xmlns:wne="http://schemas.microsoft.com/office/word/2006/wordml" xmlns:wps="http://schemas.microsoft.com/office/word/2010/wordprocessingShape" mc:Ignorable="w14 w15 w16se w16cid wp14">
+<w:document xmlns:wpc="http://schemas.microsoft.com/office/word/2010/wordprocessingCanvas" xmlns:cx="http://schemas.microsoft.com/office/drawing/2014/chartex" xmlns:cx1="http://schemas.microsoft.com/office/drawing/2015/9/8/chartex" xmlns:cx2="http://schemas.microsoft.com/office/drawing/2015/10/21/chartex" xmlns:cx3="http://schemas.microsoft.com/office/drawing/2016/5/9/chartex" xmlns:cx4="http://schemas.microsoft.com/office/drawing/2016/5/10/chartex" xmlns:cx5="http://schemas.microsoft.com/office/drawing/2016/5/11/chartex" xmlns:cx6="http://schemas.microsoft.com/office/drawing/2016/5/12/chartex" xmlns:cx7="http://schemas.microsoft.com/office/drawing/2016/5/13/chartex" xmlns:cx8="http://schemas.microsoft.com/office/drawing/2016/5/14/chartex" xmlns:mc="http://schemas.openxmlformats.org/markup-compatibility/2006" xmlns:aink="http://schemas.microsoft.com/office/drawing/2016/ink" xmlns:am3d="http://schemas.microsoft.com/office/drawing/2017/model3d" xmlns:o="urn:schemas-microsoft-com:office:office" xmlns:r="http://schemas.openxmlformats.org/officeDocument/2006/relationships" xmlns:m="http://schemas.openxmlformats.org/officeDocument/2006/math" xmlns:v="urn:schemas-microsoft-com:vml" xmlns:wp14="http://schemas.microsoft.com/office/word/2010/wordprocessingDrawing" xmlns:wp="http://schemas.openxmlformats.org/drawingml/2006/wordprocessingDrawing" xmlns:w10="urn:schemas-microsoft-com:office:word" xmlns:w="http://schemas.openxmlformats.org/wordprocessingml/2006/main" xmlns:w14="http://schemas.microsoft.com/office/word/2010/wordml" xmlns:w15="http://schemas.microsoft.com/office/word/2012/wordml" xmlns:w16cex="http://schemas.microsoft.com/office/word/2018/wordml/cex" xmlns:w16cid="http://schemas.microsoft.com/office/word/2016/wordml/cid" xmlns:w16="http://schemas.microsoft.com/office/word/2018/wordml" xmlns:w16se="http://schemas.microsoft.com/office/word/2015/wordml/symex" xmlns:wpg="http://schemas.microsoft.com/office/word/2010/wordprocessingGroup" xmlns:wpi="http://schemas.microsoft.com/office/word/2010/wordprocessingInk" xmlns:wne="http://schemas.microsoft.com/office/word/2006/wordml" xmlns:wps="http://schemas.microsoft.com/office/word/2010/wordprocessingShape" mc:Ignorable="w14 w15 w16se w16cid w16 w16cex wp14">
   <w:body>
     <w:p>
       <w:pPr>
@@ -39,10 +39,10 @@
         <w:gridCol w:w="966"/>
         <w:gridCol w:w="1701"/>
         <w:gridCol w:w="2268"/>
-        <w:gridCol w:w="1559"/>
-        <w:gridCol w:w="992"/>
-        <w:gridCol w:w="851"/>
-        <w:gridCol w:w="1134"/>
+        <w:gridCol w:w="971"/>
+        <w:gridCol w:w="900"/>
+        <w:gridCol w:w="2070"/>
+        <w:gridCol w:w="595"/>
       </w:tblGrid>
       <w:tr>
         <w:trPr>
@@ -138,7 +138,7 @@
         </w:tc>
         <w:tc>
           <w:tcPr>
-            <w:tcW w:w="1559" w:type="dxa"/>
+            <w:tcW w:w="971" w:type="dxa"/>
             <w:shd w:val="clear" w:color="auto" w:fill="FFFFFF" w:themeFill="background1"/>
           </w:tcPr>
           <w:p>
@@ -163,7 +163,7 @@
         </w:tc>
         <w:tc>
           <w:tcPr>
-            <w:tcW w:w="992" w:type="dxa"/>
+            <w:tcW w:w="900" w:type="dxa"/>
             <w:shd w:val="clear" w:color="auto" w:fill="FFFFFF" w:themeFill="background1"/>
           </w:tcPr>
           <w:p>
@@ -195,7 +195,7 @@
         </w:tc>
         <w:tc>
           <w:tcPr>
-            <w:tcW w:w="851" w:type="dxa"/>
+            <w:tcW w:w="2070" w:type="dxa"/>
             <w:shd w:val="clear" w:color="auto" w:fill="FFFFFF" w:themeFill="background1"/>
           </w:tcPr>
           <w:p>
@@ -227,7 +227,7 @@
         </w:tc>
         <w:tc>
           <w:tcPr>
-            <w:tcW w:w="1134" w:type="dxa"/>
+            <w:tcW w:w="595" w:type="dxa"/>
             <w:shd w:val="clear" w:color="auto" w:fill="FFFFFF" w:themeFill="background1"/>
           </w:tcPr>
           <w:p>
@@ -360,7 +360,7 @@
         </w:tc>
         <w:tc>
           <w:tcPr>
-            <w:tcW w:w="1559" w:type="dxa"/>
+            <w:tcW w:w="971" w:type="dxa"/>
             <w:shd w:val="clear" w:color="auto" w:fill="FFFFFF" w:themeFill="background1"/>
           </w:tcPr>
           <w:p>
@@ -392,7 +392,7 @@
         </w:tc>
         <w:tc>
           <w:tcPr>
-            <w:tcW w:w="992" w:type="dxa"/>
+            <w:tcW w:w="900" w:type="dxa"/>
             <w:shd w:val="clear" w:color="auto" w:fill="FFFFFF" w:themeFill="background1"/>
           </w:tcPr>
           <w:p>
@@ -412,7 +412,6 @@
                 <w:szCs w:val="24"/>
               </w:rPr>
             </w:pPr>
-            <w:proofErr w:type="spellStart"/>
             <w:r>
               <w:rPr>
                 <w:rFonts w:ascii="Times New Roman" w:eastAsia="Times New Roman" w:hAnsi="Times New Roman" w:cs="Times New Roman"/>
@@ -421,12 +420,11 @@
               </w:rPr>
               <w:t>Apoorv</w:t>
             </w:r>
-            <w:proofErr w:type="spellEnd"/>
-          </w:p>
-        </w:tc>
-        <w:tc>
-          <w:tcPr>
-            <w:tcW w:w="851" w:type="dxa"/>
+          </w:p>
+        </w:tc>
+        <w:tc>
+          <w:tcPr>
+            <w:tcW w:w="2070" w:type="dxa"/>
             <w:shd w:val="clear" w:color="auto" w:fill="FFFFFF" w:themeFill="background1"/>
           </w:tcPr>
           <w:p>
@@ -439,28 +437,13 @@
                 <w:right w:val="nil"/>
                 <w:between w:val="nil"/>
               </w:pBdr>
-              <w:jc w:val="center"/>
-              <w:rPr>
-                <w:rFonts w:ascii="Times New Roman" w:eastAsia="Times New Roman" w:hAnsi="Times New Roman" w:cs="Times New Roman"/>
-                <w:sz w:val="24"/>
-                <w:szCs w:val="24"/>
-              </w:rPr>
-            </w:pPr>
-            <w:r>
-              <w:rPr>
-                <w:rFonts w:ascii="Times New Roman" w:eastAsia="Times New Roman" w:hAnsi="Times New Roman" w:cs="Times New Roman"/>
-                <w:sz w:val="24"/>
-                <w:szCs w:val="24"/>
-              </w:rPr>
-              <w:t>Open</w:t>
-            </w:r>
-          </w:p>
-        </w:tc>
-        <w:tc>
-          <w:tcPr>
-            <w:tcW w:w="1134" w:type="dxa"/>
-            <w:shd w:val="clear" w:color="auto" w:fill="FFFFFF" w:themeFill="background1"/>
-          </w:tcPr>
+              <w:rPr>
+                <w:rFonts w:ascii="Times New Roman" w:eastAsia="Times New Roman" w:hAnsi="Times New Roman" w:cs="Times New Roman"/>
+                <w:sz w:val="24"/>
+                <w:szCs w:val="24"/>
+              </w:rPr>
+            </w:pPr>
+          </w:p>
           <w:p>
             <w:pPr>
               <w:widowControl w:val="0"/>
@@ -484,18 +467,13 @@
                 <w:sz w:val="24"/>
                 <w:szCs w:val="24"/>
               </w:rPr>
-              <w:t>13-Jul-2020</w:t>
-            </w:r>
-          </w:p>
-        </w:tc>
-      </w:tr>
-      <w:tr>
-        <w:trPr>
-          <w:jc w:val="center"/>
-        </w:trPr>
-        <w:tc>
-          <w:tcPr>
-            <w:tcW w:w="966" w:type="dxa"/>
+              <w:t>Try to explain iot</w:t>
+            </w:r>
+          </w:p>
+        </w:tc>
+        <w:tc>
+          <w:tcPr>
+            <w:tcW w:w="595" w:type="dxa"/>
             <w:shd w:val="clear" w:color="auto" w:fill="FFFFFF" w:themeFill="background1"/>
           </w:tcPr>
           <w:p>
@@ -521,13 +499,18 @@
                 <w:sz w:val="24"/>
                 <w:szCs w:val="24"/>
               </w:rPr>
-              <w:t>2</w:t>
-            </w:r>
-          </w:p>
-        </w:tc>
-        <w:tc>
-          <w:tcPr>
-            <w:tcW w:w="1701" w:type="dxa"/>
+              <w:t>13-Jul-2020</w:t>
+            </w:r>
+          </w:p>
+        </w:tc>
+      </w:tr>
+      <w:tr>
+        <w:trPr>
+          <w:jc w:val="center"/>
+        </w:trPr>
+        <w:tc>
+          <w:tcPr>
+            <w:tcW w:w="966" w:type="dxa"/>
             <w:shd w:val="clear" w:color="auto" w:fill="FFFFFF" w:themeFill="background1"/>
           </w:tcPr>
           <w:p>
@@ -553,13 +536,13 @@
                 <w:sz w:val="24"/>
                 <w:szCs w:val="24"/>
               </w:rPr>
-              <w:t>Section - 4.3 -Needs and Features – Security Measures - Home Alarms.</w:t>
-            </w:r>
-          </w:p>
-        </w:tc>
-        <w:tc>
-          <w:tcPr>
-            <w:tcW w:w="2268" w:type="dxa"/>
+              <w:t>2</w:t>
+            </w:r>
+          </w:p>
+        </w:tc>
+        <w:tc>
+          <w:tcPr>
+            <w:tcW w:w="1701" w:type="dxa"/>
             <w:shd w:val="clear" w:color="auto" w:fill="FFFFFF" w:themeFill="background1"/>
           </w:tcPr>
           <w:p>
@@ -585,13 +568,13 @@
                 <w:sz w:val="24"/>
                 <w:szCs w:val="24"/>
               </w:rPr>
-              <w:t>Unintelligibility - Stating just a device name is not enough to define it as a feature and its purpose.</w:t>
-            </w:r>
-          </w:p>
-        </w:tc>
-        <w:tc>
-          <w:tcPr>
-            <w:tcW w:w="1559" w:type="dxa"/>
+              <w:t>Section - 4.3 -Needs and Features – Security Measures - Home Alarms.</w:t>
+            </w:r>
+          </w:p>
+        </w:tc>
+        <w:tc>
+          <w:tcPr>
+            <w:tcW w:w="2268" w:type="dxa"/>
             <w:shd w:val="clear" w:color="auto" w:fill="FFFFFF" w:themeFill="background1"/>
           </w:tcPr>
           <w:p>
@@ -617,13 +600,13 @@
                 <w:sz w:val="24"/>
                 <w:szCs w:val="24"/>
               </w:rPr>
-              <w:t>Minor</w:t>
-            </w:r>
-          </w:p>
-        </w:tc>
-        <w:tc>
-          <w:tcPr>
-            <w:tcW w:w="992" w:type="dxa"/>
+              <w:t>Unintelligibility - Stating just a device name is not enough to define it as a feature and its purpose.</w:t>
+            </w:r>
+          </w:p>
+        </w:tc>
+        <w:tc>
+          <w:tcPr>
+            <w:tcW w:w="971" w:type="dxa"/>
             <w:shd w:val="clear" w:color="auto" w:fill="FFFFFF" w:themeFill="background1"/>
           </w:tcPr>
           <w:p>
@@ -649,13 +632,13 @@
                 <w:sz w:val="24"/>
                 <w:szCs w:val="24"/>
               </w:rPr>
-              <w:t>Nikhil</w:t>
-            </w:r>
-          </w:p>
-        </w:tc>
-        <w:tc>
-          <w:tcPr>
-            <w:tcW w:w="851" w:type="dxa"/>
+              <w:t>Minor</w:t>
+            </w:r>
+          </w:p>
+        </w:tc>
+        <w:tc>
+          <w:tcPr>
+            <w:tcW w:w="900" w:type="dxa"/>
             <w:shd w:val="clear" w:color="auto" w:fill="FFFFFF" w:themeFill="background1"/>
           </w:tcPr>
           <w:p>
@@ -681,13 +664,13 @@
                 <w:sz w:val="24"/>
                 <w:szCs w:val="24"/>
               </w:rPr>
-              <w:t>Open</w:t>
-            </w:r>
-          </w:p>
-        </w:tc>
-        <w:tc>
-          <w:tcPr>
-            <w:tcW w:w="1134" w:type="dxa"/>
+              <w:t>Nikhil</w:t>
+            </w:r>
+          </w:p>
+        </w:tc>
+        <w:tc>
+          <w:tcPr>
+            <w:tcW w:w="2070" w:type="dxa"/>
             <w:shd w:val="clear" w:color="auto" w:fill="FFFFFF" w:themeFill="background1"/>
           </w:tcPr>
           <w:p>
@@ -713,18 +696,13 @@
                 <w:sz w:val="24"/>
                 <w:szCs w:val="24"/>
               </w:rPr>
-              <w:t>13-Jul-2020</w:t>
-            </w:r>
-          </w:p>
-        </w:tc>
-      </w:tr>
-      <w:tr>
-        <w:trPr>
-          <w:jc w:val="center"/>
-        </w:trPr>
-        <w:tc>
-          <w:tcPr>
-            <w:tcW w:w="966" w:type="dxa"/>
+              <w:t>Rephrase it</w:t>
+            </w:r>
+          </w:p>
+        </w:tc>
+        <w:tc>
+          <w:tcPr>
+            <w:tcW w:w="595" w:type="dxa"/>
             <w:shd w:val="clear" w:color="auto" w:fill="FFFFFF" w:themeFill="background1"/>
           </w:tcPr>
           <w:p>
@@ -750,13 +728,18 @@
                 <w:sz w:val="24"/>
                 <w:szCs w:val="24"/>
               </w:rPr>
-              <w:t>3</w:t>
-            </w:r>
-          </w:p>
-        </w:tc>
-        <w:tc>
-          <w:tcPr>
-            <w:tcW w:w="1701" w:type="dxa"/>
+              <w:t>13-Jul-2020</w:t>
+            </w:r>
+          </w:p>
+        </w:tc>
+      </w:tr>
+      <w:tr>
+        <w:trPr>
+          <w:jc w:val="center"/>
+        </w:trPr>
+        <w:tc>
+          <w:tcPr>
+            <w:tcW w:w="966" w:type="dxa"/>
             <w:shd w:val="clear" w:color="auto" w:fill="FFFFFF" w:themeFill="background1"/>
           </w:tcPr>
           <w:p>
@@ -782,13 +765,13 @@
                 <w:sz w:val="24"/>
                 <w:szCs w:val="24"/>
               </w:rPr>
-              <w:t>Missing feature for Window access control</w:t>
-            </w:r>
-          </w:p>
-        </w:tc>
-        <w:tc>
-          <w:tcPr>
-            <w:tcW w:w="2268" w:type="dxa"/>
+              <w:t>3</w:t>
+            </w:r>
+          </w:p>
+        </w:tc>
+        <w:tc>
+          <w:tcPr>
+            <w:tcW w:w="1701" w:type="dxa"/>
             <w:shd w:val="clear" w:color="auto" w:fill="FFFFFF" w:themeFill="background1"/>
           </w:tcPr>
           <w:p>
@@ -814,13 +797,13 @@
                 <w:sz w:val="24"/>
                 <w:szCs w:val="24"/>
               </w:rPr>
-              <w:t>Omission – No specific feature mentions anything about an automated Window access control</w:t>
-            </w:r>
-          </w:p>
-        </w:tc>
-        <w:tc>
-          <w:tcPr>
-            <w:tcW w:w="1559" w:type="dxa"/>
+              <w:t>Missing feature for Window access control</w:t>
+            </w:r>
+          </w:p>
+        </w:tc>
+        <w:tc>
+          <w:tcPr>
+            <w:tcW w:w="2268" w:type="dxa"/>
             <w:shd w:val="clear" w:color="auto" w:fill="FFFFFF" w:themeFill="background1"/>
           </w:tcPr>
           <w:p>
@@ -846,13 +829,13 @@
                 <w:sz w:val="24"/>
                 <w:szCs w:val="24"/>
               </w:rPr>
-              <w:t>Major</w:t>
-            </w:r>
-          </w:p>
-        </w:tc>
-        <w:tc>
-          <w:tcPr>
-            <w:tcW w:w="992" w:type="dxa"/>
+              <w:t>Omission – No specific feature mentions anything about an automated Window access control</w:t>
+            </w:r>
+          </w:p>
+        </w:tc>
+        <w:tc>
+          <w:tcPr>
+            <w:tcW w:w="971" w:type="dxa"/>
             <w:shd w:val="clear" w:color="auto" w:fill="FFFFFF" w:themeFill="background1"/>
           </w:tcPr>
           <w:p>
@@ -878,13 +861,13 @@
                 <w:sz w:val="24"/>
                 <w:szCs w:val="24"/>
               </w:rPr>
-              <w:t>Nikhil</w:t>
-            </w:r>
-          </w:p>
-        </w:tc>
-        <w:tc>
-          <w:tcPr>
-            <w:tcW w:w="851" w:type="dxa"/>
+              <w:t>Major</w:t>
+            </w:r>
+          </w:p>
+        </w:tc>
+        <w:tc>
+          <w:tcPr>
+            <w:tcW w:w="900" w:type="dxa"/>
             <w:shd w:val="clear" w:color="auto" w:fill="FFFFFF" w:themeFill="background1"/>
           </w:tcPr>
           <w:p>
@@ -910,13 +893,13 @@
                 <w:sz w:val="24"/>
                 <w:szCs w:val="24"/>
               </w:rPr>
-              <w:t>Open</w:t>
-            </w:r>
-          </w:p>
-        </w:tc>
-        <w:tc>
-          <w:tcPr>
-            <w:tcW w:w="1134" w:type="dxa"/>
+              <w:t>Nikhil</w:t>
+            </w:r>
+          </w:p>
+        </w:tc>
+        <w:tc>
+          <w:tcPr>
+            <w:tcW w:w="2070" w:type="dxa"/>
             <w:shd w:val="clear" w:color="auto" w:fill="FFFFFF" w:themeFill="background1"/>
           </w:tcPr>
           <w:p>
@@ -942,18 +925,13 @@
                 <w:sz w:val="24"/>
                 <w:szCs w:val="24"/>
               </w:rPr>
-              <w:t>13-Jul-2020</w:t>
-            </w:r>
-          </w:p>
-        </w:tc>
-      </w:tr>
-      <w:tr>
-        <w:trPr>
-          <w:jc w:val="center"/>
-        </w:trPr>
-        <w:tc>
-          <w:tcPr>
-            <w:tcW w:w="966" w:type="dxa"/>
+              <w:t>Add feature for windows</w:t>
+            </w:r>
+          </w:p>
+        </w:tc>
+        <w:tc>
+          <w:tcPr>
+            <w:tcW w:w="595" w:type="dxa"/>
             <w:shd w:val="clear" w:color="auto" w:fill="FFFFFF" w:themeFill="background1"/>
           </w:tcPr>
           <w:p>
@@ -979,13 +957,18 @@
                 <w:sz w:val="24"/>
                 <w:szCs w:val="24"/>
               </w:rPr>
-              <w:t>4</w:t>
-            </w:r>
-          </w:p>
-        </w:tc>
-        <w:tc>
-          <w:tcPr>
-            <w:tcW w:w="1701" w:type="dxa"/>
+              <w:t>13-Jul-2020</w:t>
+            </w:r>
+          </w:p>
+        </w:tc>
+      </w:tr>
+      <w:tr>
+        <w:trPr>
+          <w:jc w:val="center"/>
+        </w:trPr>
+        <w:tc>
+          <w:tcPr>
+            <w:tcW w:w="966" w:type="dxa"/>
             <w:shd w:val="clear" w:color="auto" w:fill="FFFFFF" w:themeFill="background1"/>
           </w:tcPr>
           <w:p>
@@ -1011,13 +994,13 @@
                 <w:sz w:val="24"/>
                 <w:szCs w:val="24"/>
               </w:rPr>
-              <w:t>Section - 4.3 - Needs and Features – Multi User Mode of Operation and Household Automation.</w:t>
-            </w:r>
-          </w:p>
-        </w:tc>
-        <w:tc>
-          <w:tcPr>
-            <w:tcW w:w="2268" w:type="dxa"/>
+              <w:t>4</w:t>
+            </w:r>
+          </w:p>
+        </w:tc>
+        <w:tc>
+          <w:tcPr>
+            <w:tcW w:w="1701" w:type="dxa"/>
             <w:shd w:val="clear" w:color="auto" w:fill="FFFFFF" w:themeFill="background1"/>
           </w:tcPr>
           <w:p>
@@ -1043,13 +1026,13 @@
                 <w:sz w:val="24"/>
                 <w:szCs w:val="24"/>
               </w:rPr>
-              <w:t>Strong Conflict – Multiple users can trigger contradictory commands for the same room. Say switch on the AC and Open Window</w:t>
-            </w:r>
-          </w:p>
-        </w:tc>
-        <w:tc>
-          <w:tcPr>
-            <w:tcW w:w="1559" w:type="dxa"/>
+              <w:t>Section - 4.3 - Needs and Features – Multi User Mode of Operation and Household Automation.</w:t>
+            </w:r>
+          </w:p>
+        </w:tc>
+        <w:tc>
+          <w:tcPr>
+            <w:tcW w:w="2268" w:type="dxa"/>
             <w:shd w:val="clear" w:color="auto" w:fill="FFFFFF" w:themeFill="background1"/>
           </w:tcPr>
           <w:p>
@@ -1075,13 +1058,13 @@
                 <w:sz w:val="24"/>
                 <w:szCs w:val="24"/>
               </w:rPr>
-              <w:t>Major</w:t>
-            </w:r>
-          </w:p>
-        </w:tc>
-        <w:tc>
-          <w:tcPr>
-            <w:tcW w:w="992" w:type="dxa"/>
+              <w:t>Strong Conflict – Multiple users can trigger contradictory commands for the same room. Say switch on the AC and Open Window</w:t>
+            </w:r>
+          </w:p>
+        </w:tc>
+        <w:tc>
+          <w:tcPr>
+            <w:tcW w:w="971" w:type="dxa"/>
             <w:shd w:val="clear" w:color="auto" w:fill="FFFFFF" w:themeFill="background1"/>
           </w:tcPr>
           <w:p>
@@ -1101,21 +1084,19 @@
                 <w:szCs w:val="24"/>
               </w:rPr>
             </w:pPr>
-            <w:proofErr w:type="spellStart"/>
-            <w:r>
-              <w:rPr>
-                <w:rFonts w:ascii="Times New Roman" w:eastAsia="Times New Roman" w:hAnsi="Times New Roman" w:cs="Times New Roman"/>
-                <w:sz w:val="24"/>
-                <w:szCs w:val="24"/>
-              </w:rPr>
-              <w:t>Apoorv</w:t>
-            </w:r>
-            <w:proofErr w:type="spellEnd"/>
-          </w:p>
-        </w:tc>
-        <w:tc>
-          <w:tcPr>
-            <w:tcW w:w="851" w:type="dxa"/>
+            <w:r>
+              <w:rPr>
+                <w:rFonts w:ascii="Times New Roman" w:eastAsia="Times New Roman" w:hAnsi="Times New Roman" w:cs="Times New Roman"/>
+                <w:sz w:val="24"/>
+                <w:szCs w:val="24"/>
+              </w:rPr>
+              <w:t>Major</w:t>
+            </w:r>
+          </w:p>
+        </w:tc>
+        <w:tc>
+          <w:tcPr>
+            <w:tcW w:w="900" w:type="dxa"/>
             <w:shd w:val="clear" w:color="auto" w:fill="FFFFFF" w:themeFill="background1"/>
           </w:tcPr>
           <w:p>
@@ -1141,13 +1122,13 @@
                 <w:sz w:val="24"/>
                 <w:szCs w:val="24"/>
               </w:rPr>
-              <w:t>Open</w:t>
-            </w:r>
-          </w:p>
-        </w:tc>
-        <w:tc>
-          <w:tcPr>
-            <w:tcW w:w="1134" w:type="dxa"/>
+              <w:t>Apoorv</w:t>
+            </w:r>
+          </w:p>
+        </w:tc>
+        <w:tc>
+          <w:tcPr>
+            <w:tcW w:w="2070" w:type="dxa"/>
             <w:shd w:val="clear" w:color="auto" w:fill="FFFFFF" w:themeFill="background1"/>
           </w:tcPr>
           <w:p>
@@ -1173,18 +1154,13 @@
                 <w:sz w:val="24"/>
                 <w:szCs w:val="24"/>
               </w:rPr>
-              <w:t>13-Jul-2020</w:t>
-            </w:r>
-          </w:p>
-        </w:tc>
-      </w:tr>
-      <w:tr>
-        <w:trPr>
-          <w:jc w:val="center"/>
-        </w:trPr>
-        <w:tc>
-          <w:tcPr>
-            <w:tcW w:w="966" w:type="dxa"/>
+              <w:t>Open</w:t>
+            </w:r>
+          </w:p>
+        </w:tc>
+        <w:tc>
+          <w:tcPr>
+            <w:tcW w:w="595" w:type="dxa"/>
             <w:shd w:val="clear" w:color="auto" w:fill="FFFFFF" w:themeFill="background1"/>
           </w:tcPr>
           <w:p>
@@ -1210,13 +1186,18 @@
                 <w:sz w:val="24"/>
                 <w:szCs w:val="24"/>
               </w:rPr>
-              <w:t>5</w:t>
-            </w:r>
-          </w:p>
-        </w:tc>
-        <w:tc>
-          <w:tcPr>
-            <w:tcW w:w="1701" w:type="dxa"/>
+              <w:t>13-Jul-2020</w:t>
+            </w:r>
+          </w:p>
+        </w:tc>
+      </w:tr>
+      <w:tr>
+        <w:trPr>
+          <w:jc w:val="center"/>
+        </w:trPr>
+        <w:tc>
+          <w:tcPr>
+            <w:tcW w:w="966" w:type="dxa"/>
             <w:shd w:val="clear" w:color="auto" w:fill="FFFFFF" w:themeFill="background1"/>
           </w:tcPr>
           <w:p>
@@ -1242,13 +1223,13 @@
                 <w:sz w:val="24"/>
                 <w:szCs w:val="24"/>
               </w:rPr>
-              <w:t>Needs and Features - Security Measures – Exploiting Emergency Detection for doing an Intrusion.</w:t>
-            </w:r>
-          </w:p>
-        </w:tc>
-        <w:tc>
-          <w:tcPr>
-            <w:tcW w:w="2268" w:type="dxa"/>
+              <w:t>5</w:t>
+            </w:r>
+          </w:p>
+        </w:tc>
+        <w:tc>
+          <w:tcPr>
+            <w:tcW w:w="1701" w:type="dxa"/>
             <w:shd w:val="clear" w:color="auto" w:fill="FFFFFF" w:themeFill="background1"/>
           </w:tcPr>
           <w:p>
@@ -1274,13 +1255,22 @@
                 <w:sz w:val="24"/>
                 <w:szCs w:val="24"/>
               </w:rPr>
-              <w:t>Strong Conflict – An intruder might try to create an emergency like situation say a small fire to trigger Emergency Detection system to open all doors and windows.</w:t>
-            </w:r>
-          </w:p>
-        </w:tc>
-        <w:tc>
-          <w:tcPr>
-            <w:tcW w:w="1559" w:type="dxa"/>
+              <w:t xml:space="preserve">Needs and Features - Security Measures – Exploiting Emergency Detection for doing an </w:t>
+            </w:r>
+            <w:r>
+              <w:rPr>
+                <w:rFonts w:ascii="Times New Roman" w:eastAsia="Times New Roman" w:hAnsi="Times New Roman" w:cs="Times New Roman"/>
+                <w:sz w:val="24"/>
+                <w:szCs w:val="24"/>
+              </w:rPr>
+              <w:lastRenderedPageBreak/>
+              <w:t>Intrusion.</w:t>
+            </w:r>
+          </w:p>
+        </w:tc>
+        <w:tc>
+          <w:tcPr>
+            <w:tcW w:w="2268" w:type="dxa"/>
             <w:shd w:val="clear" w:color="auto" w:fill="FFFFFF" w:themeFill="background1"/>
           </w:tcPr>
           <w:p>
@@ -1306,13 +1296,23 @@
                 <w:sz w:val="24"/>
                 <w:szCs w:val="24"/>
               </w:rPr>
-              <w:t>Major</w:t>
-            </w:r>
-          </w:p>
-        </w:tc>
-        <w:tc>
-          <w:tcPr>
-            <w:tcW w:w="992" w:type="dxa"/>
+              <w:lastRenderedPageBreak/>
+              <w:t xml:space="preserve">Strong Conflict – An intruder might try to create an emergency like situation say a small fire to trigger Emergency Detection system to open all doors and </w:t>
+            </w:r>
+            <w:r>
+              <w:rPr>
+                <w:rFonts w:ascii="Times New Roman" w:eastAsia="Times New Roman" w:hAnsi="Times New Roman" w:cs="Times New Roman"/>
+                <w:sz w:val="24"/>
+                <w:szCs w:val="24"/>
+              </w:rPr>
+              <w:lastRenderedPageBreak/>
+              <w:t>windows.</w:t>
+            </w:r>
+          </w:p>
+        </w:tc>
+        <w:tc>
+          <w:tcPr>
+            <w:tcW w:w="971" w:type="dxa"/>
             <w:shd w:val="clear" w:color="auto" w:fill="FFFFFF" w:themeFill="background1"/>
           </w:tcPr>
           <w:p>
@@ -1332,21 +1332,20 @@
                 <w:szCs w:val="24"/>
               </w:rPr>
             </w:pPr>
-            <w:proofErr w:type="spellStart"/>
-            <w:r>
-              <w:rPr>
-                <w:rFonts w:ascii="Times New Roman" w:eastAsia="Times New Roman" w:hAnsi="Times New Roman" w:cs="Times New Roman"/>
-                <w:sz w:val="24"/>
-                <w:szCs w:val="24"/>
-              </w:rPr>
-              <w:t>Apoorv</w:t>
-            </w:r>
-            <w:proofErr w:type="spellEnd"/>
-          </w:p>
-        </w:tc>
-        <w:tc>
-          <w:tcPr>
-            <w:tcW w:w="851" w:type="dxa"/>
+            <w:r>
+              <w:rPr>
+                <w:rFonts w:ascii="Times New Roman" w:eastAsia="Times New Roman" w:hAnsi="Times New Roman" w:cs="Times New Roman"/>
+                <w:sz w:val="24"/>
+                <w:szCs w:val="24"/>
+              </w:rPr>
+              <w:lastRenderedPageBreak/>
+              <w:t>Major</w:t>
+            </w:r>
+          </w:p>
+        </w:tc>
+        <w:tc>
+          <w:tcPr>
+            <w:tcW w:w="900" w:type="dxa"/>
             <w:shd w:val="clear" w:color="auto" w:fill="FFFFFF" w:themeFill="background1"/>
           </w:tcPr>
           <w:p>
@@ -1372,13 +1371,45 @@
                 <w:sz w:val="24"/>
                 <w:szCs w:val="24"/>
               </w:rPr>
+              <w:t>Apoorv</w:t>
+            </w:r>
+          </w:p>
+        </w:tc>
+        <w:tc>
+          <w:tcPr>
+            <w:tcW w:w="2070" w:type="dxa"/>
+            <w:shd w:val="clear" w:color="auto" w:fill="FFFFFF" w:themeFill="background1"/>
+          </w:tcPr>
+          <w:p>
+            <w:pPr>
+              <w:widowControl w:val="0"/>
+              <w:pBdr>
+                <w:top w:val="nil"/>
+                <w:left w:val="nil"/>
+                <w:bottom w:val="nil"/>
+                <w:right w:val="nil"/>
+                <w:between w:val="nil"/>
+              </w:pBdr>
+              <w:jc w:val="center"/>
+              <w:rPr>
+                <w:rFonts w:ascii="Times New Roman" w:eastAsia="Times New Roman" w:hAnsi="Times New Roman" w:cs="Times New Roman"/>
+                <w:sz w:val="24"/>
+                <w:szCs w:val="24"/>
+              </w:rPr>
+            </w:pPr>
+            <w:r>
+              <w:rPr>
+                <w:rFonts w:ascii="Times New Roman" w:eastAsia="Times New Roman" w:hAnsi="Times New Roman" w:cs="Times New Roman"/>
+                <w:sz w:val="24"/>
+                <w:szCs w:val="24"/>
+              </w:rPr>
               <w:t>Open</w:t>
             </w:r>
           </w:p>
         </w:tc>
         <w:tc>
           <w:tcPr>
-            <w:tcW w:w="1134" w:type="dxa"/>
+            <w:tcW w:w="595" w:type="dxa"/>
             <w:shd w:val="clear" w:color="auto" w:fill="FFFFFF" w:themeFill="background1"/>
           </w:tcPr>
           <w:p>
@@ -1499,7 +1530,6 @@
                 <w:sz w:val="24"/>
                 <w:szCs w:val="24"/>
               </w:rPr>
-              <w:lastRenderedPageBreak/>
               <w:t>Defect</w:t>
             </w:r>
           </w:p>
@@ -1830,7 +1860,6 @@
                 <w:szCs w:val="24"/>
               </w:rPr>
             </w:pPr>
-            <w:proofErr w:type="spellStart"/>
             <w:r>
               <w:rPr>
                 <w:rFonts w:ascii="Times New Roman" w:eastAsia="Times New Roman" w:hAnsi="Times New Roman" w:cs="Times New Roman"/>
@@ -1839,7 +1868,6 @@
               </w:rPr>
               <w:t>Divya</w:t>
             </w:r>
-            <w:proofErr w:type="spellEnd"/>
           </w:p>
         </w:tc>
         <w:tc>
@@ -1862,7 +1890,7 @@
                 <w:sz w:val="24"/>
                 <w:szCs w:val="24"/>
               </w:rPr>
-              <w:t>Open</w:t>
+              <w:t>Rephrase to introduce local and remote connectivity</w:t>
             </w:r>
           </w:p>
         </w:tc>
@@ -2016,7 +2044,6 @@
                 <w:szCs w:val="24"/>
               </w:rPr>
             </w:pPr>
-            <w:proofErr w:type="spellStart"/>
             <w:r>
               <w:rPr>
                 <w:rFonts w:ascii="Times New Roman" w:eastAsia="Times New Roman" w:hAnsi="Times New Roman" w:cs="Times New Roman"/>
@@ -2025,7 +2052,6 @@
               </w:rPr>
               <w:t>Divya</w:t>
             </w:r>
-            <w:proofErr w:type="spellEnd"/>
           </w:p>
         </w:tc>
         <w:tc>
@@ -2042,14 +2068,6 @@
                 <w:szCs w:val="24"/>
               </w:rPr>
             </w:pPr>
-            <w:r>
-              <w:rPr>
-                <w:rFonts w:ascii="Times New Roman" w:eastAsia="Times New Roman" w:hAnsi="Times New Roman" w:cs="Times New Roman"/>
-                <w:sz w:val="24"/>
-                <w:szCs w:val="24"/>
-              </w:rPr>
-              <w:t>Open</w:t>
-            </w:r>
           </w:p>
         </w:tc>
         <w:tc>
@@ -2183,7 +2201,6 @@
                 <w:szCs w:val="24"/>
               </w:rPr>
             </w:pPr>
-            <w:proofErr w:type="spellStart"/>
             <w:r>
               <w:rPr>
                 <w:rFonts w:ascii="Times New Roman" w:eastAsia="Times New Roman" w:hAnsi="Times New Roman" w:cs="Times New Roman"/>
@@ -2192,7 +2209,6 @@
               </w:rPr>
               <w:t>Divya</w:t>
             </w:r>
-            <w:proofErr w:type="spellEnd"/>
           </w:p>
         </w:tc>
         <w:tc>
@@ -2215,7 +2231,7 @@
                 <w:sz w:val="24"/>
                 <w:szCs w:val="24"/>
               </w:rPr>
-              <w:t>open</w:t>
+              <w:t>Do we need merge notify and emergency feature</w:t>
             </w:r>
           </w:p>
         </w:tc>
@@ -2350,7 +2366,6 @@
                 <w:szCs w:val="24"/>
               </w:rPr>
             </w:pPr>
-            <w:proofErr w:type="spellStart"/>
             <w:r>
               <w:rPr>
                 <w:rFonts w:ascii="Times New Roman" w:eastAsia="Times New Roman" w:hAnsi="Times New Roman" w:cs="Times New Roman"/>
@@ -2359,7 +2374,6 @@
               </w:rPr>
               <w:t>Divya</w:t>
             </w:r>
-            <w:proofErr w:type="spellEnd"/>
           </w:p>
         </w:tc>
         <w:tc>
@@ -2376,14 +2390,6 @@
                 <w:szCs w:val="24"/>
               </w:rPr>
             </w:pPr>
-            <w:r>
-              <w:rPr>
-                <w:rFonts w:ascii="Times New Roman" w:eastAsia="Times New Roman" w:hAnsi="Times New Roman" w:cs="Times New Roman"/>
-                <w:sz w:val="24"/>
-                <w:szCs w:val="24"/>
-              </w:rPr>
-              <w:t>open</w:t>
-            </w:r>
           </w:p>
         </w:tc>
         <w:tc>
@@ -2475,7 +2481,16 @@
                 <w:sz w:val="24"/>
                 <w:szCs w:val="24"/>
               </w:rPr>
-              <w:t>Omission - Emergency notifications should also be displayed in local monitors and through voice based assistants</w:t>
+              <w:t xml:space="preserve">Omission - Emergency notifications should also be displayed in local monitors and through voice based </w:t>
+            </w:r>
+            <w:r>
+              <w:rPr>
+                <w:rFonts w:ascii="Times New Roman" w:eastAsia="Times New Roman" w:hAnsi="Times New Roman" w:cs="Times New Roman"/>
+                <w:sz w:val="24"/>
+                <w:szCs w:val="24"/>
+              </w:rPr>
+              <w:lastRenderedPageBreak/>
+              <w:t>assistants</w:t>
             </w:r>
           </w:p>
         </w:tc>
@@ -2499,6 +2514,7 @@
                 <w:sz w:val="24"/>
                 <w:szCs w:val="24"/>
               </w:rPr>
+              <w:lastRenderedPageBreak/>
               <w:t>Major</w:t>
             </w:r>
           </w:p>
@@ -2517,7 +2533,6 @@
                 <w:szCs w:val="24"/>
               </w:rPr>
             </w:pPr>
-            <w:proofErr w:type="spellStart"/>
             <w:r>
               <w:rPr>
                 <w:rFonts w:ascii="Times New Roman" w:eastAsia="Times New Roman" w:hAnsi="Times New Roman" w:cs="Times New Roman"/>
@@ -2526,7 +2541,6 @@
               </w:rPr>
               <w:t>Divya</w:t>
             </w:r>
-            <w:proofErr w:type="spellEnd"/>
           </w:p>
         </w:tc>
         <w:tc>
@@ -2549,7 +2563,7 @@
                 <w:sz w:val="24"/>
                 <w:szCs w:val="24"/>
               </w:rPr>
-              <w:t>open</w:t>
+              <w:t xml:space="preserve">Local monitor and voice based </w:t>
             </w:r>
           </w:p>
         </w:tc>
@@ -2684,7 +2698,6 @@
                 <w:szCs w:val="24"/>
               </w:rPr>
             </w:pPr>
-            <w:proofErr w:type="spellStart"/>
             <w:r>
               <w:rPr>
                 <w:rFonts w:ascii="Times New Roman" w:eastAsia="Times New Roman" w:hAnsi="Times New Roman" w:cs="Times New Roman"/>
@@ -2693,7 +2706,6 @@
               </w:rPr>
               <w:t>Divya</w:t>
             </w:r>
-            <w:proofErr w:type="spellEnd"/>
           </w:p>
         </w:tc>
         <w:tc>
@@ -2851,7 +2863,6 @@
                 <w:szCs w:val="24"/>
               </w:rPr>
             </w:pPr>
-            <w:proofErr w:type="spellStart"/>
             <w:r>
               <w:rPr>
                 <w:rFonts w:ascii="Times New Roman" w:eastAsia="Times New Roman" w:hAnsi="Times New Roman" w:cs="Times New Roman"/>
@@ -2860,7 +2871,6 @@
               </w:rPr>
               <w:t>Divya</w:t>
             </w:r>
-            <w:proofErr w:type="spellEnd"/>
           </w:p>
         </w:tc>
         <w:tc>
@@ -2952,16 +2962,7 @@
                 <w:sz w:val="24"/>
                 <w:szCs w:val="24"/>
               </w:rPr>
-              <w:t xml:space="preserve">Emergency Notification &amp; </w:t>
-            </w:r>
-            <w:r>
-              <w:rPr>
-                <w:rFonts w:ascii="Times New Roman" w:eastAsia="Times New Roman" w:hAnsi="Times New Roman" w:cs="Times New Roman"/>
-                <w:sz w:val="24"/>
-                <w:szCs w:val="24"/>
-              </w:rPr>
-              <w:lastRenderedPageBreak/>
-              <w:t>Safety measures</w:t>
+              <w:t>Emergency Notification &amp; Safety measures</w:t>
             </w:r>
           </w:p>
         </w:tc>
@@ -2985,17 +2986,7 @@
                 <w:sz w:val="24"/>
                 <w:szCs w:val="24"/>
               </w:rPr>
-              <w:lastRenderedPageBreak/>
-              <w:t xml:space="preserve">Weak Conflict - Automated calls </w:t>
-            </w:r>
-            <w:r>
-              <w:rPr>
-                <w:rFonts w:ascii="Times New Roman" w:eastAsia="Times New Roman" w:hAnsi="Times New Roman" w:cs="Times New Roman"/>
-                <w:sz w:val="24"/>
-                <w:szCs w:val="24"/>
-              </w:rPr>
-              <w:lastRenderedPageBreak/>
-              <w:t>should not happen if the customer takes responsibility for the emergency notification event.</w:t>
+              <w:t>Weak Conflict - Automated calls should not happen if the customer takes responsibility for the emergency notification event.</w:t>
             </w:r>
           </w:p>
         </w:tc>
@@ -3019,7 +3010,6 @@
                 <w:sz w:val="24"/>
                 <w:szCs w:val="24"/>
               </w:rPr>
-              <w:lastRenderedPageBreak/>
               <w:t>Minor</w:t>
             </w:r>
           </w:p>
@@ -3038,7 +3028,6 @@
                 <w:szCs w:val="24"/>
               </w:rPr>
             </w:pPr>
-            <w:proofErr w:type="spellStart"/>
             <w:r>
               <w:rPr>
                 <w:rFonts w:ascii="Times New Roman" w:eastAsia="Times New Roman" w:hAnsi="Times New Roman" w:cs="Times New Roman"/>
@@ -3047,7 +3036,6 @@
               </w:rPr>
               <w:t>Divya</w:t>
             </w:r>
-            <w:proofErr w:type="spellEnd"/>
           </w:p>
         </w:tc>
         <w:tc>
@@ -3126,8 +3114,8 @@
         <w:gridCol w:w="2514"/>
         <w:gridCol w:w="1597"/>
         <w:gridCol w:w="992"/>
-        <w:gridCol w:w="851"/>
-        <w:gridCol w:w="1134"/>
+        <w:gridCol w:w="1682"/>
+        <w:gridCol w:w="303"/>
       </w:tblGrid>
       <w:tr>
         <w:trPr>
@@ -3259,7 +3247,7 @@
         </w:tc>
         <w:tc>
           <w:tcPr>
-            <w:tcW w:w="851" w:type="dxa"/>
+            <w:tcW w:w="1682" w:type="dxa"/>
             <w:shd w:val="clear" w:color="auto" w:fill="FFFFFF" w:themeFill="background1"/>
           </w:tcPr>
           <w:p>
@@ -3284,7 +3272,7 @@
         </w:tc>
         <w:tc>
           <w:tcPr>
-            <w:tcW w:w="1134" w:type="dxa"/>
+            <w:tcW w:w="303" w:type="dxa"/>
             <w:shd w:val="clear" w:color="auto" w:fill="FFFFFF" w:themeFill="background1"/>
           </w:tcPr>
           <w:p>
@@ -3491,7 +3479,6 @@
                 <w:szCs w:val="24"/>
               </w:rPr>
             </w:pPr>
-            <w:proofErr w:type="spellStart"/>
             <w:r>
               <w:rPr>
                 <w:rFonts w:ascii="Times New Roman" w:hAnsi="Times New Roman" w:cs="Times New Roman"/>
@@ -3501,37 +3488,36 @@
               </w:rPr>
               <w:t>sakib</w:t>
             </w:r>
-            <w:proofErr w:type="spellEnd"/>
-          </w:p>
-        </w:tc>
-        <w:tc>
-          <w:tcPr>
-            <w:tcW w:w="851" w:type="dxa"/>
-            <w:shd w:val="clear" w:color="auto" w:fill="FFFFFF" w:themeFill="background1"/>
-          </w:tcPr>
-          <w:p>
-            <w:pPr>
-              <w:jc w:val="center"/>
-              <w:rPr>
-                <w:rFonts w:ascii="Times New Roman" w:eastAsia="Times New Roman" w:hAnsi="Times New Roman" w:cs="Times New Roman"/>
-                <w:sz w:val="24"/>
-                <w:szCs w:val="24"/>
-              </w:rPr>
-            </w:pPr>
-            <w:r>
-              <w:rPr>
-                <w:rFonts w:ascii="Times New Roman" w:hAnsi="Times New Roman" w:cs="Times New Roman"/>
-                <w:color w:val="000000"/>
-                <w:sz w:val="24"/>
-                <w:szCs w:val="24"/>
-              </w:rPr>
-              <w:t>open</w:t>
-            </w:r>
-          </w:p>
-        </w:tc>
-        <w:tc>
-          <w:tcPr>
-            <w:tcW w:w="1134" w:type="dxa"/>
+          </w:p>
+        </w:tc>
+        <w:tc>
+          <w:tcPr>
+            <w:tcW w:w="1682" w:type="dxa"/>
+            <w:shd w:val="clear" w:color="auto" w:fill="FFFFFF" w:themeFill="background1"/>
+          </w:tcPr>
+          <w:p>
+            <w:pPr>
+              <w:jc w:val="center"/>
+              <w:rPr>
+                <w:rFonts w:ascii="Times New Roman" w:eastAsia="Times New Roman" w:hAnsi="Times New Roman" w:cs="Times New Roman"/>
+                <w:sz w:val="24"/>
+                <w:szCs w:val="24"/>
+              </w:rPr>
+            </w:pPr>
+            <w:r>
+              <w:rPr>
+                <w:rFonts w:ascii="Times New Roman" w:hAnsi="Times New Roman" w:cs="Times New Roman"/>
+                <w:color w:val="000000"/>
+                <w:sz w:val="24"/>
+                <w:szCs w:val="24"/>
+              </w:rPr>
+              <w:t>Add in glosery or in statement</w:t>
+            </w:r>
+          </w:p>
+        </w:tc>
+        <w:tc>
+          <w:tcPr>
+            <w:tcW w:w="303" w:type="dxa"/>
             <w:shd w:val="clear" w:color="auto" w:fill="FFFFFF" w:themeFill="background1"/>
           </w:tcPr>
           <w:p>
@@ -3626,8 +3612,6 @@
               </w:rPr>
               <w:t>Canada</w:t>
             </w:r>
-            <w:bookmarkStart w:id="1" w:name="_GoBack"/>
-            <w:bookmarkEnd w:id="1"/>
             <w:r>
               <w:rPr>
                 <w:rFonts w:ascii="Times New Roman" w:hAnsi="Times New Roman" w:cs="Times New Roman"/>
@@ -3703,7 +3687,6 @@
                 <w:szCs w:val="24"/>
               </w:rPr>
             </w:pPr>
-            <w:proofErr w:type="spellStart"/>
             <w:r>
               <w:rPr>
                 <w:rFonts w:ascii="Times New Roman" w:hAnsi="Times New Roman" w:cs="Times New Roman"/>
@@ -3713,37 +3696,56 @@
               </w:rPr>
               <w:t>sakib</w:t>
             </w:r>
-            <w:proofErr w:type="spellEnd"/>
-          </w:p>
-        </w:tc>
-        <w:tc>
-          <w:tcPr>
-            <w:tcW w:w="851" w:type="dxa"/>
-            <w:shd w:val="clear" w:color="auto" w:fill="FFFFFF" w:themeFill="background1"/>
-          </w:tcPr>
-          <w:p>
-            <w:pPr>
-              <w:jc w:val="center"/>
-              <w:rPr>
-                <w:rFonts w:ascii="Times New Roman" w:eastAsia="Times New Roman" w:hAnsi="Times New Roman" w:cs="Times New Roman"/>
-                <w:sz w:val="24"/>
-                <w:szCs w:val="24"/>
-              </w:rPr>
-            </w:pPr>
-            <w:r>
-              <w:rPr>
-                <w:rFonts w:ascii="Times New Roman" w:hAnsi="Times New Roman" w:cs="Times New Roman"/>
-                <w:color w:val="000000"/>
-                <w:sz w:val="24"/>
-                <w:szCs w:val="24"/>
-              </w:rPr>
-              <w:t>open</w:t>
-            </w:r>
-          </w:p>
-        </w:tc>
-        <w:tc>
-          <w:tcPr>
-            <w:tcW w:w="1134" w:type="dxa"/>
+          </w:p>
+        </w:tc>
+        <w:tc>
+          <w:tcPr>
+            <w:tcW w:w="1682" w:type="dxa"/>
+            <w:shd w:val="clear" w:color="auto" w:fill="FFFFFF" w:themeFill="background1"/>
+          </w:tcPr>
+          <w:p>
+            <w:pPr>
+              <w:jc w:val="center"/>
+              <w:rPr>
+                <w:rFonts w:ascii="Times New Roman" w:hAnsi="Times New Roman" w:cs="Times New Roman"/>
+                <w:color w:val="000000"/>
+                <w:sz w:val="24"/>
+                <w:szCs w:val="24"/>
+              </w:rPr>
+            </w:pPr>
+            <w:r>
+              <w:rPr>
+                <w:rFonts w:ascii="Times New Roman" w:hAnsi="Times New Roman" w:cs="Times New Roman"/>
+                <w:color w:val="000000"/>
+                <w:sz w:val="24"/>
+                <w:szCs w:val="24"/>
+              </w:rPr>
+              <w:t>Remove our</w:t>
+            </w:r>
+            <w:r>
+              <w:rPr>
+                <w:rFonts w:ascii="Times New Roman" w:hAnsi="Times New Roman" w:cs="Times New Roman"/>
+                <w:color w:val="000000"/>
+                <w:sz w:val="24"/>
+                <w:szCs w:val="24"/>
+              </w:rPr>
+              <w:t xml:space="preserve"> in the first </w:t>
+            </w:r>
+          </w:p>
+          <w:p>
+            <w:pPr>
+              <w:jc w:val="center"/>
+              <w:rPr>
+                <w:rFonts w:ascii="Times New Roman" w:eastAsia="Times New Roman" w:hAnsi="Times New Roman" w:cs="Times New Roman"/>
+                <w:sz w:val="24"/>
+                <w:szCs w:val="24"/>
+              </w:rPr>
+            </w:pPr>
+          </w:p>
+        </w:tc>
+        <w:tc>
+          <w:tcPr>
+            <w:tcW w:w="303" w:type="dxa"/>
             <w:shd w:val="clear" w:color="auto" w:fill="FFFFFF" w:themeFill="background1"/>
           </w:tcPr>
           <w:p>
@@ -3827,6 +3829,7 @@
                 <w:sz w:val="24"/>
                 <w:szCs w:val="24"/>
               </w:rPr>
+              <w:lastRenderedPageBreak/>
               <w:t>Mode of Operation</w:t>
             </w:r>
           </w:p>
@@ -3871,6 +3874,7 @@
                 <w:sz w:val="24"/>
                 <w:szCs w:val="24"/>
               </w:rPr>
+              <w:lastRenderedPageBreak/>
               <w:t>Terminology clash</w:t>
             </w:r>
           </w:p>
@@ -3914,7 +3918,6 @@
                 <w:szCs w:val="24"/>
               </w:rPr>
             </w:pPr>
-            <w:proofErr w:type="spellStart"/>
             <w:r>
               <w:rPr>
                 <w:rFonts w:ascii="Times New Roman" w:hAnsi="Times New Roman" w:cs="Times New Roman"/>
@@ -3924,37 +3927,65 @@
               </w:rPr>
               <w:t>sakib</w:t>
             </w:r>
-            <w:proofErr w:type="spellEnd"/>
-          </w:p>
-        </w:tc>
-        <w:tc>
-          <w:tcPr>
-            <w:tcW w:w="851" w:type="dxa"/>
-            <w:shd w:val="clear" w:color="auto" w:fill="FFFFFF" w:themeFill="background1"/>
-          </w:tcPr>
-          <w:p>
-            <w:pPr>
-              <w:jc w:val="center"/>
-              <w:rPr>
-                <w:rFonts w:ascii="Times New Roman" w:eastAsia="Times New Roman" w:hAnsi="Times New Roman" w:cs="Times New Roman"/>
-                <w:sz w:val="24"/>
-                <w:szCs w:val="24"/>
-              </w:rPr>
-            </w:pPr>
-            <w:r>
-              <w:rPr>
-                <w:rFonts w:ascii="Times New Roman" w:hAnsi="Times New Roman" w:cs="Times New Roman"/>
-                <w:color w:val="000000"/>
-                <w:sz w:val="24"/>
-                <w:szCs w:val="24"/>
-              </w:rPr>
-              <w:t>open</w:t>
-            </w:r>
-          </w:p>
-        </w:tc>
-        <w:tc>
-          <w:tcPr>
-            <w:tcW w:w="1134" w:type="dxa"/>
+          </w:p>
+        </w:tc>
+        <w:tc>
+          <w:tcPr>
+            <w:tcW w:w="1682" w:type="dxa"/>
+            <w:shd w:val="clear" w:color="auto" w:fill="FFFFFF" w:themeFill="background1"/>
+          </w:tcPr>
+          <w:p>
+            <w:pPr>
+              <w:jc w:val="center"/>
+              <w:rPr>
+                <w:rFonts w:ascii="Times New Roman" w:hAnsi="Times New Roman" w:cs="Times New Roman"/>
+                <w:color w:val="000000"/>
+                <w:sz w:val="24"/>
+                <w:szCs w:val="24"/>
+              </w:rPr>
+            </w:pPr>
+            <w:r>
+              <w:rPr>
+                <w:rFonts w:ascii="Times New Roman" w:hAnsi="Times New Roman" w:cs="Times New Roman"/>
+                <w:color w:val="000000"/>
+                <w:sz w:val="24"/>
+                <w:szCs w:val="24"/>
+              </w:rPr>
+              <w:t>Rename on</w:t>
+            </w:r>
+            <w:r>
+              <w:rPr>
+                <w:rFonts w:ascii="Times New Roman" w:hAnsi="Times New Roman" w:cs="Times New Roman"/>
+                <w:color w:val="000000"/>
+                <w:sz w:val="24"/>
+                <w:szCs w:val="24"/>
+              </w:rPr>
+              <w:t>e</w:t>
+            </w:r>
+            <w:r>
+              <w:rPr>
+                <w:rFonts w:ascii="Times New Roman" w:hAnsi="Times New Roman" w:cs="Times New Roman"/>
+                <w:color w:val="000000"/>
+                <w:sz w:val="24"/>
+                <w:szCs w:val="24"/>
+              </w:rPr>
+              <w:t xml:space="preserve"> of the features</w:t>
+            </w:r>
+          </w:p>
+          <w:p>
+            <w:pPr>
+              <w:jc w:val="center"/>
+              <w:rPr>
+                <w:rFonts w:ascii="Times New Roman" w:eastAsia="Times New Roman" w:hAnsi="Times New Roman" w:cs="Times New Roman"/>
+                <w:sz w:val="24"/>
+                <w:szCs w:val="24"/>
+              </w:rPr>
+            </w:pPr>
+          </w:p>
+        </w:tc>
+        <w:tc>
+          <w:tcPr>
+            <w:tcW w:w="303" w:type="dxa"/>
             <w:shd w:val="clear" w:color="auto" w:fill="FFFFFF" w:themeFill="background1"/>
           </w:tcPr>
           <w:p>
@@ -4051,20 +4082,40 @@
             <w:pPr>
               <w:jc w:val="center"/>
               <w:rPr>
-                <w:rFonts w:ascii="Times New Roman" w:eastAsia="Times New Roman" w:hAnsi="Times New Roman" w:cs="Times New Roman"/>
-                <w:sz w:val="24"/>
-                <w:szCs w:val="24"/>
-              </w:rPr>
-            </w:pPr>
-            <w:r>
-              <w:rPr>
-                <w:rFonts w:ascii="Times New Roman" w:hAnsi="Times New Roman" w:cs="Times New Roman"/>
-                <w:color w:val="000000"/>
-                <w:sz w:val="24"/>
-                <w:szCs w:val="24"/>
-              </w:rPr>
-              <w:t>opacity</w:t>
-            </w:r>
+                <w:rFonts w:ascii="Times New Roman" w:hAnsi="Times New Roman" w:cs="Times New Roman"/>
+                <w:color w:val="000000"/>
+                <w:sz w:val="24"/>
+                <w:szCs w:val="24"/>
+              </w:rPr>
+            </w:pPr>
+            <w:r>
+              <w:rPr>
+                <w:rFonts w:ascii="Times New Roman" w:hAnsi="Times New Roman" w:cs="Times New Roman"/>
+                <w:color w:val="000000"/>
+                <w:sz w:val="24"/>
+                <w:szCs w:val="24"/>
+              </w:rPr>
+              <w:t>O</w:t>
+            </w:r>
+            <w:r>
+              <w:rPr>
+                <w:rFonts w:ascii="Times New Roman" w:hAnsi="Times New Roman" w:cs="Times New Roman"/>
+                <w:color w:val="000000"/>
+                <w:sz w:val="24"/>
+                <w:szCs w:val="24"/>
+              </w:rPr>
+              <w:t>pacity</w:t>
+            </w:r>
+          </w:p>
+          <w:p>
+            <w:pPr>
+              <w:jc w:val="center"/>
+              <w:rPr>
+                <w:rFonts w:ascii="Times New Roman" w:eastAsia="Times New Roman" w:hAnsi="Times New Roman" w:cs="Times New Roman"/>
+                <w:sz w:val="24"/>
+                <w:szCs w:val="24"/>
+              </w:rPr>
+            </w:pPr>
           </w:p>
         </w:tc>
         <w:tc>
@@ -4106,7 +4157,6 @@
                 <w:szCs w:val="24"/>
               </w:rPr>
             </w:pPr>
-            <w:proofErr w:type="spellStart"/>
             <w:r>
               <w:rPr>
                 <w:rFonts w:ascii="Times New Roman" w:hAnsi="Times New Roman" w:cs="Times New Roman"/>
@@ -4116,37 +4166,43 @@
               </w:rPr>
               <w:t>sakib</w:t>
             </w:r>
-            <w:proofErr w:type="spellEnd"/>
-          </w:p>
-        </w:tc>
-        <w:tc>
-          <w:tcPr>
-            <w:tcW w:w="851" w:type="dxa"/>
-            <w:shd w:val="clear" w:color="auto" w:fill="FFFFFF" w:themeFill="background1"/>
-          </w:tcPr>
-          <w:p>
-            <w:pPr>
-              <w:jc w:val="center"/>
-              <w:rPr>
-                <w:rFonts w:ascii="Times New Roman" w:eastAsia="Times New Roman" w:hAnsi="Times New Roman" w:cs="Times New Roman"/>
-                <w:sz w:val="24"/>
-                <w:szCs w:val="24"/>
-              </w:rPr>
-            </w:pPr>
-            <w:r>
-              <w:rPr>
-                <w:rFonts w:ascii="Times New Roman" w:hAnsi="Times New Roman" w:cs="Times New Roman"/>
-                <w:color w:val="000000"/>
-                <w:sz w:val="24"/>
-                <w:szCs w:val="24"/>
-              </w:rPr>
-              <w:t>open</w:t>
-            </w:r>
-          </w:p>
-        </w:tc>
-        <w:tc>
-          <w:tcPr>
-            <w:tcW w:w="1134" w:type="dxa"/>
+          </w:p>
+        </w:tc>
+        <w:tc>
+          <w:tcPr>
+            <w:tcW w:w="1682" w:type="dxa"/>
+            <w:shd w:val="clear" w:color="auto" w:fill="FFFFFF" w:themeFill="background1"/>
+          </w:tcPr>
+          <w:p>
+            <w:pPr>
+              <w:jc w:val="center"/>
+              <w:rPr>
+                <w:rFonts w:ascii="Times New Roman" w:eastAsia="Times New Roman" w:hAnsi="Times New Roman" w:cs="Times New Roman"/>
+                <w:sz w:val="24"/>
+                <w:szCs w:val="24"/>
+              </w:rPr>
+            </w:pPr>
+            <w:r>
+              <w:rPr>
+                <w:rFonts w:ascii="Times New Roman" w:eastAsia="Times New Roman" w:hAnsi="Times New Roman" w:cs="Times New Roman"/>
+                <w:sz w:val="24"/>
+                <w:szCs w:val="24"/>
+              </w:rPr>
+              <w:t>The usage pattern analyzer depends on data generated form user daily usage pattern</w:t>
+            </w:r>
+            <w:r>
+              <w:rPr>
+                <w:rFonts w:ascii="Times New Roman" w:eastAsia="Times New Roman" w:hAnsi="Times New Roman" w:cs="Times New Roman"/>
+                <w:sz w:val="24"/>
+                <w:szCs w:val="24"/>
+              </w:rPr>
+              <w:t>.</w:t>
+            </w:r>
+          </w:p>
+        </w:tc>
+        <w:tc>
+          <w:tcPr>
+            <w:tcW w:w="303" w:type="dxa"/>
             <w:shd w:val="clear" w:color="auto" w:fill="FFFFFF" w:themeFill="background1"/>
           </w:tcPr>
           <w:p>
@@ -4317,7 +4373,6 @@
                 <w:szCs w:val="24"/>
               </w:rPr>
             </w:pPr>
-            <w:proofErr w:type="spellStart"/>
             <w:r>
               <w:rPr>
                 <w:rFonts w:ascii="Times New Roman" w:hAnsi="Times New Roman" w:cs="Times New Roman"/>
@@ -4327,48 +4382,1188 @@
               </w:rPr>
               <w:t>sakib</w:t>
             </w:r>
-            <w:proofErr w:type="spellEnd"/>
+          </w:p>
+        </w:tc>
+        <w:tc>
+          <w:tcPr>
+            <w:tcW w:w="1682" w:type="dxa"/>
+            <w:shd w:val="clear" w:color="auto" w:fill="FFFFFF" w:themeFill="background1"/>
+          </w:tcPr>
+          <w:p>
+            <w:pPr>
+              <w:jc w:val="center"/>
+              <w:rPr>
+                <w:rFonts w:ascii="Times New Roman" w:eastAsia="Times New Roman" w:hAnsi="Times New Roman" w:cs="Times New Roman"/>
+                <w:sz w:val="24"/>
+                <w:szCs w:val="24"/>
+              </w:rPr>
+            </w:pPr>
+            <w:r>
+              <w:rPr>
+                <w:rFonts w:ascii="Times New Roman" w:hAnsi="Times New Roman" w:cs="Times New Roman"/>
+                <w:color w:val="000000"/>
+                <w:sz w:val="24"/>
+                <w:szCs w:val="24"/>
+              </w:rPr>
+              <w:t>Remove the word internet</w:t>
+            </w:r>
+          </w:p>
+        </w:tc>
+        <w:tc>
+          <w:tcPr>
+            <w:tcW w:w="303" w:type="dxa"/>
+            <w:shd w:val="clear" w:color="auto" w:fill="FFFFFF" w:themeFill="background1"/>
+          </w:tcPr>
+          <w:p>
+            <w:pPr>
+              <w:jc w:val="center"/>
+              <w:rPr>
+                <w:rFonts w:ascii="Times New Roman" w:eastAsia="Times New Roman" w:hAnsi="Times New Roman" w:cs="Times New Roman"/>
+                <w:sz w:val="24"/>
+                <w:szCs w:val="24"/>
+              </w:rPr>
+            </w:pPr>
+          </w:p>
+        </w:tc>
+      </w:tr>
+      <w:tr>
+        <w:trPr>
+          <w:jc w:val="center"/>
+        </w:trPr>
+        <w:tc>
+          <w:tcPr>
+            <w:tcW w:w="959" w:type="dxa"/>
+            <w:tcBorders>
+              <w:top w:val="single" w:sz="4" w:space="0" w:color="auto"/>
+              <w:left w:val="single" w:sz="4" w:space="0" w:color="auto"/>
+              <w:bottom w:val="single" w:sz="4" w:space="0" w:color="auto"/>
+              <w:right w:val="single" w:sz="4" w:space="0" w:color="auto"/>
+            </w:tcBorders>
+            <w:shd w:val="clear" w:color="auto" w:fill="DFD8E8"/>
+          </w:tcPr>
+          <w:p>
+            <w:pPr>
+              <w:jc w:val="center"/>
+              <w:rPr>
+                <w:rFonts w:ascii="Times New Roman" w:hAnsi="Times New Roman" w:cs="Times New Roman"/>
+                <w:color w:val="000000"/>
+                <w:sz w:val="24"/>
+                <w:szCs w:val="24"/>
+              </w:rPr>
+            </w:pPr>
+            <w:r>
+              <w:rPr>
+                <w:rFonts w:ascii="Times New Roman" w:hAnsi="Times New Roman" w:cs="Times New Roman"/>
+                <w:color w:val="000000"/>
+                <w:sz w:val="24"/>
+                <w:szCs w:val="24"/>
+              </w:rPr>
+              <w:t>6</w:t>
+            </w:r>
+          </w:p>
+        </w:tc>
+        <w:tc>
+          <w:tcPr>
+            <w:tcW w:w="1559" w:type="dxa"/>
+            <w:tcBorders>
+              <w:top w:val="single" w:sz="4" w:space="0" w:color="auto"/>
+              <w:left w:val="single" w:sz="4" w:space="0" w:color="auto"/>
+              <w:bottom w:val="single" w:sz="4" w:space="0" w:color="auto"/>
+              <w:right w:val="single" w:sz="4" w:space="0" w:color="auto"/>
+            </w:tcBorders>
+            <w:shd w:val="clear" w:color="auto" w:fill="DFD8E8"/>
+          </w:tcPr>
+          <w:p>
+            <w:pPr>
+              <w:jc w:val="center"/>
+              <w:rPr>
+                <w:rFonts w:ascii="Times New Roman" w:hAnsi="Times New Roman" w:cs="Times New Roman"/>
+                <w:color w:val="000000"/>
+                <w:sz w:val="24"/>
+                <w:szCs w:val="24"/>
+              </w:rPr>
+            </w:pPr>
+            <w:r>
+              <w:rPr>
+                <w:rFonts w:ascii="Times New Roman" w:hAnsi="Times New Roman" w:cs="Times New Roman"/>
+                <w:color w:val="000000"/>
+                <w:sz w:val="24"/>
+                <w:szCs w:val="24"/>
+              </w:rPr>
+              <w:t>Section 4.4 Needs and Feature:</w:t>
+            </w:r>
+          </w:p>
+          <w:p>
+            <w:pPr>
+              <w:jc w:val="center"/>
+              <w:rPr>
+                <w:rFonts w:ascii="Times New Roman" w:hAnsi="Times New Roman" w:cs="Times New Roman"/>
+                <w:color w:val="000000"/>
+                <w:sz w:val="24"/>
+                <w:szCs w:val="24"/>
+              </w:rPr>
+            </w:pPr>
+            <w:r>
+              <w:rPr>
+                <w:rFonts w:ascii="Times New Roman" w:hAnsi="Times New Roman" w:cs="Times New Roman"/>
+                <w:color w:val="000000"/>
+                <w:sz w:val="24"/>
+                <w:szCs w:val="24"/>
+              </w:rPr>
+              <w:t>Security Measures Main gate access and door access</w:t>
+            </w:r>
+          </w:p>
+          <w:p>
+            <w:pPr>
+              <w:jc w:val="center"/>
+              <w:rPr>
+                <w:rFonts w:ascii="Times New Roman" w:hAnsi="Times New Roman" w:cs="Times New Roman"/>
+                <w:color w:val="000000"/>
+                <w:sz w:val="24"/>
+                <w:szCs w:val="24"/>
+              </w:rPr>
+            </w:pPr>
+          </w:p>
+        </w:tc>
+        <w:tc>
+          <w:tcPr>
+            <w:tcW w:w="2514" w:type="dxa"/>
+            <w:tcBorders>
+              <w:top w:val="single" w:sz="4" w:space="0" w:color="auto"/>
+              <w:left w:val="single" w:sz="4" w:space="0" w:color="auto"/>
+              <w:bottom w:val="single" w:sz="4" w:space="0" w:color="auto"/>
+              <w:right w:val="single" w:sz="4" w:space="0" w:color="auto"/>
+            </w:tcBorders>
+            <w:shd w:val="clear" w:color="auto" w:fill="DFD8E8"/>
+          </w:tcPr>
+          <w:p>
+            <w:pPr>
+              <w:jc w:val="center"/>
+              <w:rPr>
+                <w:rFonts w:ascii="Times New Roman" w:hAnsi="Times New Roman" w:cs="Times New Roman"/>
+                <w:color w:val="000000"/>
+                <w:sz w:val="24"/>
+                <w:szCs w:val="24"/>
+              </w:rPr>
+            </w:pPr>
+            <w:r>
+              <w:rPr>
+                <w:rFonts w:ascii="Times New Roman" w:hAnsi="Times New Roman" w:cs="Times New Roman"/>
+                <w:color w:val="000000"/>
+                <w:sz w:val="24"/>
+                <w:szCs w:val="24"/>
+              </w:rPr>
+              <w:t>Overlapping</w:t>
+            </w:r>
+          </w:p>
+          <w:p>
+            <w:pPr>
+              <w:jc w:val="center"/>
+              <w:rPr>
+                <w:rFonts w:ascii="Times New Roman" w:hAnsi="Times New Roman" w:cs="Times New Roman"/>
+                <w:color w:val="000000"/>
+                <w:sz w:val="24"/>
+                <w:szCs w:val="24"/>
+              </w:rPr>
+            </w:pPr>
+            <w:r>
+              <w:rPr>
+                <w:rFonts w:ascii="Times New Roman" w:hAnsi="Times New Roman" w:cs="Times New Roman"/>
+                <w:color w:val="000000"/>
+                <w:sz w:val="24"/>
+                <w:szCs w:val="24"/>
+              </w:rPr>
+              <w:t>Referring to the same door access feature</w:t>
+            </w:r>
+          </w:p>
+        </w:tc>
+        <w:tc>
+          <w:tcPr>
+            <w:tcW w:w="1597" w:type="dxa"/>
+            <w:tcBorders>
+              <w:top w:val="single" w:sz="4" w:space="0" w:color="auto"/>
+              <w:left w:val="single" w:sz="4" w:space="0" w:color="auto"/>
+              <w:bottom w:val="single" w:sz="4" w:space="0" w:color="auto"/>
+              <w:right w:val="single" w:sz="4" w:space="0" w:color="auto"/>
+            </w:tcBorders>
+            <w:shd w:val="clear" w:color="auto" w:fill="DFD8E8"/>
+          </w:tcPr>
+          <w:p>
+            <w:pPr>
+              <w:jc w:val="center"/>
+              <w:rPr>
+                <w:rFonts w:ascii="Times New Roman" w:hAnsi="Times New Roman" w:cs="Times New Roman"/>
+                <w:color w:val="000000"/>
+                <w:sz w:val="24"/>
+                <w:szCs w:val="24"/>
+              </w:rPr>
+            </w:pPr>
+            <w:r>
+              <w:rPr>
+                <w:rFonts w:ascii="Times New Roman" w:hAnsi="Times New Roman" w:cs="Times New Roman"/>
+                <w:color w:val="000000"/>
+                <w:sz w:val="24"/>
+                <w:szCs w:val="24"/>
+              </w:rPr>
+              <w:t>moderate</w:t>
+            </w:r>
+          </w:p>
+        </w:tc>
+        <w:tc>
+          <w:tcPr>
+            <w:tcW w:w="992" w:type="dxa"/>
+            <w:tcBorders>
+              <w:top w:val="single" w:sz="4" w:space="0" w:color="auto"/>
+              <w:left w:val="single" w:sz="4" w:space="0" w:color="auto"/>
+              <w:bottom w:val="single" w:sz="4" w:space="0" w:color="auto"/>
+              <w:right w:val="single" w:sz="4" w:space="0" w:color="auto"/>
+            </w:tcBorders>
+            <w:shd w:val="clear" w:color="auto" w:fill="DFD8E8"/>
+          </w:tcPr>
+          <w:p>
+            <w:pPr>
+              <w:jc w:val="center"/>
+              <w:rPr>
+                <w:rFonts w:ascii="Times New Roman" w:hAnsi="Times New Roman" w:cs="Times New Roman"/>
+                <w:color w:val="000000"/>
+                <w:sz w:val="24"/>
+                <w:szCs w:val="24"/>
+              </w:rPr>
+            </w:pPr>
+            <w:r>
+              <w:rPr>
+                <w:rFonts w:ascii="Times New Roman" w:hAnsi="Times New Roman" w:cs="Times New Roman"/>
+                <w:color w:val="000000"/>
+                <w:sz w:val="24"/>
+                <w:szCs w:val="24"/>
+              </w:rPr>
+              <w:t>sakib</w:t>
+            </w:r>
+          </w:p>
+        </w:tc>
+        <w:tc>
+          <w:tcPr>
+            <w:tcW w:w="1682" w:type="dxa"/>
+            <w:tcBorders>
+              <w:top w:val="single" w:sz="4" w:space="0" w:color="auto"/>
+              <w:left w:val="single" w:sz="4" w:space="0" w:color="auto"/>
+              <w:bottom w:val="single" w:sz="4" w:space="0" w:color="auto"/>
+              <w:right w:val="single" w:sz="4" w:space="0" w:color="auto"/>
+            </w:tcBorders>
+            <w:shd w:val="clear" w:color="auto" w:fill="DFD8E8"/>
+          </w:tcPr>
+          <w:p>
+            <w:pPr>
+              <w:jc w:val="center"/>
+              <w:rPr>
+                <w:rFonts w:ascii="Times New Roman" w:hAnsi="Times New Roman" w:cs="Times New Roman"/>
+                <w:color w:val="000000"/>
+                <w:sz w:val="24"/>
+                <w:szCs w:val="24"/>
+              </w:rPr>
+            </w:pPr>
+          </w:p>
+        </w:tc>
+        <w:tc>
+          <w:tcPr>
+            <w:tcW w:w="303" w:type="dxa"/>
+            <w:tcBorders>
+              <w:top w:val="single" w:sz="4" w:space="0" w:color="auto"/>
+              <w:left w:val="single" w:sz="4" w:space="0" w:color="auto"/>
+              <w:bottom w:val="single" w:sz="4" w:space="0" w:color="auto"/>
+              <w:right w:val="single" w:sz="4" w:space="0" w:color="auto"/>
+            </w:tcBorders>
+            <w:shd w:val="clear" w:color="auto" w:fill="DFD8E8"/>
+          </w:tcPr>
+          <w:p>
+            <w:pPr>
+              <w:jc w:val="center"/>
+              <w:rPr>
+                <w:rFonts w:ascii="Times New Roman" w:eastAsia="Times New Roman" w:hAnsi="Times New Roman" w:cs="Times New Roman"/>
+                <w:sz w:val="24"/>
+                <w:szCs w:val="24"/>
+              </w:rPr>
+            </w:pPr>
+            <w:r>
+              <w:rPr>
+                <w:rFonts w:ascii="Times New Roman" w:eastAsia="Times New Roman" w:hAnsi="Times New Roman" w:cs="Times New Roman"/>
+                <w:sz w:val="24"/>
+                <w:szCs w:val="24"/>
+              </w:rPr>
+              <w:t>15 July</w:t>
+            </w:r>
+          </w:p>
+        </w:tc>
+      </w:tr>
+    </w:tbl>
+    <w:tbl>
+      <w:tblPr>
+        <w:tblW w:w="9600" w:type="dxa"/>
+        <w:jc w:val="center"/>
+        <w:tblBorders>
+          <w:top w:val="single" w:sz="4" w:space="0" w:color="auto"/>
+          <w:left w:val="single" w:sz="4" w:space="0" w:color="auto"/>
+          <w:bottom w:val="single" w:sz="4" w:space="0" w:color="auto"/>
+          <w:right w:val="single" w:sz="4" w:space="0" w:color="auto"/>
+          <w:insideH w:val="single" w:sz="4" w:space="0" w:color="auto"/>
+          <w:insideV w:val="single" w:sz="4" w:space="0" w:color="auto"/>
+        </w:tblBorders>
+        <w:tblLayout w:type="fixed"/>
+        <w:tblLook w:val="0600" w:firstRow="0" w:lastRow="0" w:firstColumn="0" w:lastColumn="0" w:noHBand="1" w:noVBand="1"/>
+      </w:tblPr>
+      <w:tblGrid>
+        <w:gridCol w:w="959"/>
+        <w:gridCol w:w="1558"/>
+        <w:gridCol w:w="2512"/>
+        <w:gridCol w:w="1596"/>
+        <w:gridCol w:w="991"/>
+        <w:gridCol w:w="851"/>
+        <w:gridCol w:w="1133"/>
+      </w:tblGrid>
+      <w:tr>
+        <w:trPr>
+          <w:jc w:val="center"/>
+        </w:trPr>
+        <w:tc>
+          <w:tcPr>
+            <w:tcW w:w="959" w:type="dxa"/>
+            <w:tcBorders>
+              <w:top w:val="single" w:sz="4" w:space="0" w:color="auto"/>
+              <w:left w:val="single" w:sz="4" w:space="0" w:color="auto"/>
+              <w:bottom w:val="single" w:sz="4" w:space="0" w:color="auto"/>
+              <w:right w:val="single" w:sz="4" w:space="0" w:color="auto"/>
+            </w:tcBorders>
+            <w:shd w:val="clear" w:color="auto" w:fill="DFD8E8"/>
+          </w:tcPr>
+          <w:p>
+            <w:pPr>
+              <w:jc w:val="center"/>
+              <w:rPr>
+                <w:rFonts w:ascii="Times New Roman" w:hAnsi="Times New Roman" w:cs="Times New Roman"/>
+                <w:color w:val="000000"/>
+                <w:sz w:val="24"/>
+                <w:szCs w:val="24"/>
+              </w:rPr>
+            </w:pPr>
+            <w:r>
+              <w:rPr>
+                <w:rFonts w:ascii="Times New Roman" w:hAnsi="Times New Roman" w:cs="Times New Roman"/>
+                <w:color w:val="000000"/>
+                <w:sz w:val="24"/>
+                <w:szCs w:val="24"/>
+              </w:rPr>
+              <w:t>7</w:t>
+            </w:r>
+          </w:p>
+        </w:tc>
+        <w:tc>
+          <w:tcPr>
+            <w:tcW w:w="1558" w:type="dxa"/>
+            <w:tcBorders>
+              <w:top w:val="single" w:sz="4" w:space="0" w:color="auto"/>
+              <w:left w:val="single" w:sz="4" w:space="0" w:color="auto"/>
+              <w:bottom w:val="single" w:sz="4" w:space="0" w:color="auto"/>
+              <w:right w:val="single" w:sz="4" w:space="0" w:color="auto"/>
+            </w:tcBorders>
+            <w:shd w:val="clear" w:color="auto" w:fill="DFD8E8"/>
+          </w:tcPr>
+          <w:p>
+            <w:pPr>
+              <w:jc w:val="center"/>
+              <w:rPr>
+                <w:rFonts w:ascii="Times New Roman" w:hAnsi="Times New Roman" w:cs="Times New Roman"/>
+                <w:color w:val="000000"/>
+                <w:sz w:val="24"/>
+                <w:szCs w:val="24"/>
+              </w:rPr>
+            </w:pPr>
+            <w:r>
+              <w:rPr>
+                <w:rFonts w:ascii="Times New Roman" w:hAnsi="Times New Roman" w:cs="Times New Roman"/>
+                <w:color w:val="000000"/>
+                <w:sz w:val="24"/>
+                <w:szCs w:val="24"/>
+              </w:rPr>
+              <w:t>Section 4.4 Needs and Feature:</w:t>
+            </w:r>
+          </w:p>
+          <w:p>
+            <w:pPr>
+              <w:jc w:val="center"/>
+              <w:rPr>
+                <w:rFonts w:ascii="Times New Roman" w:hAnsi="Times New Roman" w:cs="Times New Roman"/>
+                <w:color w:val="000000"/>
+                <w:sz w:val="24"/>
+                <w:szCs w:val="24"/>
+              </w:rPr>
+            </w:pPr>
+            <w:r>
+              <w:rPr>
+                <w:rFonts w:ascii="Times New Roman" w:hAnsi="Times New Roman" w:cs="Times New Roman"/>
+                <w:color w:val="000000"/>
+                <w:sz w:val="24"/>
+                <w:szCs w:val="24"/>
+              </w:rPr>
+              <w:t>Emergency detection CO level detection</w:t>
+            </w:r>
+          </w:p>
+          <w:p>
+            <w:pPr>
+              <w:jc w:val="center"/>
+              <w:rPr>
+                <w:rFonts w:ascii="Times New Roman" w:hAnsi="Times New Roman" w:cs="Times New Roman"/>
+                <w:color w:val="000000"/>
+                <w:sz w:val="24"/>
+                <w:szCs w:val="24"/>
+              </w:rPr>
+            </w:pPr>
+          </w:p>
+        </w:tc>
+        <w:tc>
+          <w:tcPr>
+            <w:tcW w:w="2512" w:type="dxa"/>
+            <w:tcBorders>
+              <w:top w:val="single" w:sz="4" w:space="0" w:color="auto"/>
+              <w:left w:val="single" w:sz="4" w:space="0" w:color="auto"/>
+              <w:bottom w:val="single" w:sz="4" w:space="0" w:color="auto"/>
+              <w:right w:val="single" w:sz="4" w:space="0" w:color="auto"/>
+            </w:tcBorders>
+            <w:shd w:val="clear" w:color="auto" w:fill="DFD8E8"/>
+          </w:tcPr>
+          <w:p>
+            <w:pPr>
+              <w:jc w:val="center"/>
+              <w:rPr>
+                <w:rFonts w:ascii="Times New Roman" w:hAnsi="Times New Roman" w:cs="Times New Roman"/>
+                <w:color w:val="000000"/>
+                <w:sz w:val="24"/>
+                <w:szCs w:val="24"/>
+              </w:rPr>
+            </w:pPr>
+            <w:r>
+              <w:rPr>
+                <w:rFonts w:ascii="Times New Roman" w:hAnsi="Times New Roman" w:cs="Times New Roman"/>
+                <w:color w:val="000000"/>
+                <w:sz w:val="24"/>
+                <w:szCs w:val="24"/>
+              </w:rPr>
+              <w:t xml:space="preserve">Unintelligibility </w:t>
+            </w:r>
+          </w:p>
+          <w:p>
+            <w:pPr>
+              <w:jc w:val="center"/>
+              <w:rPr>
+                <w:rFonts w:ascii="Times New Roman" w:hAnsi="Times New Roman" w:cs="Times New Roman"/>
+                <w:color w:val="000000"/>
+                <w:sz w:val="24"/>
+                <w:szCs w:val="24"/>
+              </w:rPr>
+            </w:pPr>
+            <w:r>
+              <w:rPr>
+                <w:rFonts w:ascii="Times New Roman" w:hAnsi="Times New Roman" w:cs="Times New Roman"/>
+                <w:color w:val="000000"/>
+                <w:sz w:val="24"/>
+                <w:szCs w:val="24"/>
+              </w:rPr>
+              <w:t>CO acronym is not defined</w:t>
+            </w:r>
+          </w:p>
+        </w:tc>
+        <w:tc>
+          <w:tcPr>
+            <w:tcW w:w="1596" w:type="dxa"/>
+            <w:tcBorders>
+              <w:top w:val="single" w:sz="4" w:space="0" w:color="auto"/>
+              <w:left w:val="single" w:sz="4" w:space="0" w:color="auto"/>
+              <w:bottom w:val="single" w:sz="4" w:space="0" w:color="auto"/>
+              <w:right w:val="single" w:sz="4" w:space="0" w:color="auto"/>
+            </w:tcBorders>
+            <w:shd w:val="clear" w:color="auto" w:fill="DFD8E8"/>
+          </w:tcPr>
+          <w:p>
+            <w:pPr>
+              <w:jc w:val="center"/>
+              <w:rPr>
+                <w:rFonts w:ascii="Times New Roman" w:hAnsi="Times New Roman" w:cs="Times New Roman"/>
+                <w:color w:val="000000"/>
+                <w:sz w:val="24"/>
+                <w:szCs w:val="24"/>
+              </w:rPr>
+            </w:pPr>
+            <w:r>
+              <w:rPr>
+                <w:rFonts w:ascii="Times New Roman" w:hAnsi="Times New Roman" w:cs="Times New Roman"/>
+                <w:color w:val="000000"/>
+                <w:sz w:val="24"/>
+                <w:szCs w:val="24"/>
+              </w:rPr>
+              <w:t>moderate</w:t>
+            </w:r>
+          </w:p>
+        </w:tc>
+        <w:tc>
+          <w:tcPr>
+            <w:tcW w:w="991" w:type="dxa"/>
+            <w:tcBorders>
+              <w:top w:val="single" w:sz="4" w:space="0" w:color="auto"/>
+              <w:left w:val="single" w:sz="4" w:space="0" w:color="auto"/>
+              <w:bottom w:val="single" w:sz="4" w:space="0" w:color="auto"/>
+              <w:right w:val="single" w:sz="4" w:space="0" w:color="auto"/>
+            </w:tcBorders>
+            <w:shd w:val="clear" w:color="auto" w:fill="DFD8E8"/>
+          </w:tcPr>
+          <w:p>
+            <w:pPr>
+              <w:jc w:val="center"/>
+              <w:rPr>
+                <w:rFonts w:ascii="Times New Roman" w:hAnsi="Times New Roman" w:cs="Times New Roman"/>
+                <w:color w:val="000000"/>
+                <w:sz w:val="24"/>
+                <w:szCs w:val="24"/>
+              </w:rPr>
+            </w:pPr>
+            <w:r>
+              <w:rPr>
+                <w:rFonts w:ascii="Times New Roman" w:hAnsi="Times New Roman" w:cs="Times New Roman"/>
+                <w:color w:val="000000"/>
+                <w:sz w:val="24"/>
+                <w:szCs w:val="24"/>
+              </w:rPr>
+              <w:t>Sakib</w:t>
+            </w:r>
           </w:p>
         </w:tc>
         <w:tc>
           <w:tcPr>
             <w:tcW w:w="851" w:type="dxa"/>
-            <w:shd w:val="clear" w:color="auto" w:fill="FFFFFF" w:themeFill="background1"/>
-          </w:tcPr>
-          <w:p>
-            <w:pPr>
-              <w:jc w:val="center"/>
-              <w:rPr>
-                <w:rFonts w:ascii="Times New Roman" w:eastAsia="Times New Roman" w:hAnsi="Times New Roman" w:cs="Times New Roman"/>
-                <w:sz w:val="24"/>
-                <w:szCs w:val="24"/>
-              </w:rPr>
-            </w:pPr>
-            <w:r>
-              <w:rPr>
-                <w:rFonts w:ascii="Times New Roman" w:hAnsi="Times New Roman" w:cs="Times New Roman"/>
-                <w:color w:val="000000"/>
-                <w:sz w:val="24"/>
-                <w:szCs w:val="24"/>
-              </w:rPr>
-              <w:t>open</w:t>
-            </w:r>
-          </w:p>
-        </w:tc>
-        <w:tc>
-          <w:tcPr>
-            <w:tcW w:w="1134" w:type="dxa"/>
-            <w:shd w:val="clear" w:color="auto" w:fill="FFFFFF" w:themeFill="background1"/>
-          </w:tcPr>
-          <w:p>
-            <w:pPr>
-              <w:jc w:val="center"/>
-              <w:rPr>
-                <w:rFonts w:ascii="Times New Roman" w:eastAsia="Times New Roman" w:hAnsi="Times New Roman" w:cs="Times New Roman"/>
-                <w:sz w:val="24"/>
-                <w:szCs w:val="24"/>
-              </w:rPr>
-            </w:pPr>
+            <w:tcBorders>
+              <w:top w:val="single" w:sz="4" w:space="0" w:color="auto"/>
+              <w:left w:val="single" w:sz="4" w:space="0" w:color="auto"/>
+              <w:bottom w:val="single" w:sz="4" w:space="0" w:color="auto"/>
+              <w:right w:val="single" w:sz="4" w:space="0" w:color="auto"/>
+            </w:tcBorders>
+            <w:shd w:val="clear" w:color="auto" w:fill="DFD8E8"/>
+          </w:tcPr>
+          <w:p>
+            <w:pPr>
+              <w:jc w:val="center"/>
+              <w:rPr>
+                <w:rFonts w:ascii="Times New Roman" w:hAnsi="Times New Roman" w:cs="Times New Roman"/>
+                <w:color w:val="000000"/>
+                <w:sz w:val="24"/>
+                <w:szCs w:val="24"/>
+              </w:rPr>
+            </w:pPr>
+            <w:r>
+              <w:rPr>
+                <w:rFonts w:ascii="Times New Roman" w:hAnsi="Times New Roman" w:cs="Times New Roman"/>
+                <w:color w:val="000000"/>
+                <w:sz w:val="24"/>
+                <w:szCs w:val="24"/>
+              </w:rPr>
+              <w:t>Expplain co</w:t>
+            </w:r>
+          </w:p>
+        </w:tc>
+        <w:tc>
+          <w:tcPr>
+            <w:tcW w:w="1133" w:type="dxa"/>
+            <w:tcBorders>
+              <w:top w:val="single" w:sz="4" w:space="0" w:color="auto"/>
+              <w:left w:val="single" w:sz="4" w:space="0" w:color="auto"/>
+              <w:bottom w:val="single" w:sz="4" w:space="0" w:color="auto"/>
+              <w:right w:val="single" w:sz="4" w:space="0" w:color="auto"/>
+            </w:tcBorders>
+            <w:shd w:val="clear" w:color="auto" w:fill="DFD8E8"/>
+          </w:tcPr>
+          <w:p>
+            <w:pPr>
+              <w:jc w:val="center"/>
+              <w:rPr>
+                <w:rFonts w:ascii="Times New Roman" w:eastAsia="Times New Roman" w:hAnsi="Times New Roman" w:cs="Times New Roman"/>
+                <w:sz w:val="24"/>
+                <w:szCs w:val="24"/>
+              </w:rPr>
+            </w:pPr>
+            <w:r>
+              <w:rPr>
+                <w:rFonts w:ascii="Times New Roman" w:eastAsia="Times New Roman" w:hAnsi="Times New Roman" w:cs="Times New Roman"/>
+                <w:sz w:val="24"/>
+                <w:szCs w:val="24"/>
+              </w:rPr>
+              <w:t>15 July</w:t>
+            </w:r>
+          </w:p>
+        </w:tc>
+      </w:tr>
+      <w:tr>
+        <w:trPr>
+          <w:jc w:val="center"/>
+        </w:trPr>
+        <w:tc>
+          <w:tcPr>
+            <w:tcW w:w="959" w:type="dxa"/>
+            <w:tcBorders>
+              <w:top w:val="single" w:sz="4" w:space="0" w:color="auto"/>
+              <w:left w:val="single" w:sz="4" w:space="0" w:color="auto"/>
+              <w:bottom w:val="single" w:sz="4" w:space="0" w:color="auto"/>
+              <w:right w:val="single" w:sz="4" w:space="0" w:color="auto"/>
+            </w:tcBorders>
+            <w:shd w:val="clear" w:color="auto" w:fill="DFD8E8"/>
+          </w:tcPr>
+          <w:p>
+            <w:pPr>
+              <w:jc w:val="center"/>
+              <w:rPr>
+                <w:rFonts w:ascii="Times New Roman" w:hAnsi="Times New Roman" w:cs="Times New Roman"/>
+                <w:color w:val="000000"/>
+                <w:sz w:val="24"/>
+                <w:szCs w:val="24"/>
+              </w:rPr>
+            </w:pPr>
+            <w:r>
+              <w:rPr>
+                <w:rFonts w:ascii="Times New Roman" w:hAnsi="Times New Roman" w:cs="Times New Roman"/>
+                <w:color w:val="000000"/>
+                <w:sz w:val="24"/>
+                <w:szCs w:val="24"/>
+              </w:rPr>
+              <w:t>8</w:t>
+            </w:r>
+          </w:p>
+        </w:tc>
+        <w:tc>
+          <w:tcPr>
+            <w:tcW w:w="1558" w:type="dxa"/>
+            <w:tcBorders>
+              <w:top w:val="single" w:sz="4" w:space="0" w:color="auto"/>
+              <w:left w:val="single" w:sz="4" w:space="0" w:color="auto"/>
+              <w:bottom w:val="single" w:sz="4" w:space="0" w:color="auto"/>
+              <w:right w:val="single" w:sz="4" w:space="0" w:color="auto"/>
+            </w:tcBorders>
+            <w:shd w:val="clear" w:color="auto" w:fill="DFD8E8"/>
+          </w:tcPr>
+          <w:p>
+            <w:pPr>
+              <w:jc w:val="center"/>
+              <w:rPr>
+                <w:rFonts w:ascii="Times New Roman" w:hAnsi="Times New Roman" w:cs="Times New Roman"/>
+                <w:color w:val="000000"/>
+                <w:sz w:val="24"/>
+                <w:szCs w:val="24"/>
+              </w:rPr>
+            </w:pPr>
+            <w:r>
+              <w:rPr>
+                <w:rFonts w:ascii="Times New Roman" w:hAnsi="Times New Roman" w:cs="Times New Roman"/>
+                <w:color w:val="000000"/>
+                <w:sz w:val="24"/>
+                <w:szCs w:val="24"/>
+              </w:rPr>
+              <w:t>Section 4.4 Needs and Feature:</w:t>
+            </w:r>
+          </w:p>
+          <w:p>
+            <w:pPr>
+              <w:jc w:val="center"/>
+              <w:rPr>
+                <w:rFonts w:ascii="Times New Roman" w:hAnsi="Times New Roman" w:cs="Times New Roman"/>
+                <w:color w:val="000000"/>
+                <w:sz w:val="24"/>
+                <w:szCs w:val="24"/>
+              </w:rPr>
+            </w:pPr>
+            <w:r>
+              <w:rPr>
+                <w:rFonts w:ascii="Times New Roman" w:hAnsi="Times New Roman" w:cs="Times New Roman"/>
+                <w:color w:val="000000"/>
+                <w:sz w:val="24"/>
+                <w:szCs w:val="24"/>
+              </w:rPr>
+              <w:t xml:space="preserve">Energy Management: </w:t>
+            </w:r>
+          </w:p>
+          <w:p>
+            <w:pPr>
+              <w:jc w:val="center"/>
+              <w:rPr>
+                <w:rFonts w:ascii="Times New Roman" w:hAnsi="Times New Roman" w:cs="Times New Roman"/>
+                <w:color w:val="000000"/>
+                <w:sz w:val="24"/>
+                <w:szCs w:val="24"/>
+              </w:rPr>
+            </w:pPr>
+            <w:r>
+              <w:rPr>
+                <w:rFonts w:ascii="Times New Roman" w:hAnsi="Times New Roman" w:cs="Times New Roman"/>
+                <w:color w:val="000000"/>
+                <w:sz w:val="24"/>
+                <w:szCs w:val="24"/>
+              </w:rPr>
+              <w:t xml:space="preserve">Time of Day </w:t>
+            </w:r>
+            <w:r>
+              <w:rPr>
+                <w:rFonts w:ascii="Times New Roman" w:hAnsi="Times New Roman" w:cs="Times New Roman"/>
+                <w:color w:val="000000"/>
+                <w:sz w:val="24"/>
+                <w:szCs w:val="24"/>
+              </w:rPr>
+              <w:lastRenderedPageBreak/>
+              <w:t>usage</w:t>
+            </w:r>
+          </w:p>
+          <w:p>
+            <w:pPr>
+              <w:jc w:val="center"/>
+              <w:rPr>
+                <w:rFonts w:ascii="Times New Roman" w:hAnsi="Times New Roman" w:cs="Times New Roman"/>
+                <w:color w:val="000000"/>
+                <w:sz w:val="24"/>
+                <w:szCs w:val="24"/>
+              </w:rPr>
+            </w:pPr>
+          </w:p>
+        </w:tc>
+        <w:tc>
+          <w:tcPr>
+            <w:tcW w:w="2512" w:type="dxa"/>
+            <w:tcBorders>
+              <w:top w:val="single" w:sz="4" w:space="0" w:color="auto"/>
+              <w:left w:val="single" w:sz="4" w:space="0" w:color="auto"/>
+              <w:bottom w:val="single" w:sz="4" w:space="0" w:color="auto"/>
+              <w:right w:val="single" w:sz="4" w:space="0" w:color="auto"/>
+            </w:tcBorders>
+            <w:shd w:val="clear" w:color="auto" w:fill="DFD8E8"/>
+          </w:tcPr>
+          <w:p>
+            <w:pPr>
+              <w:jc w:val="center"/>
+              <w:rPr>
+                <w:rFonts w:ascii="Times New Roman" w:hAnsi="Times New Roman" w:cs="Times New Roman"/>
+                <w:color w:val="000000"/>
+                <w:sz w:val="24"/>
+                <w:szCs w:val="24"/>
+              </w:rPr>
+            </w:pPr>
+            <w:r>
+              <w:rPr>
+                <w:rFonts w:ascii="Times New Roman" w:hAnsi="Times New Roman" w:cs="Times New Roman"/>
+                <w:color w:val="000000"/>
+                <w:sz w:val="24"/>
+                <w:szCs w:val="24"/>
+              </w:rPr>
+              <w:lastRenderedPageBreak/>
+              <w:t xml:space="preserve">Inadequacy </w:t>
+            </w:r>
+          </w:p>
+        </w:tc>
+        <w:tc>
+          <w:tcPr>
+            <w:tcW w:w="1596" w:type="dxa"/>
+            <w:tcBorders>
+              <w:top w:val="single" w:sz="4" w:space="0" w:color="auto"/>
+              <w:left w:val="single" w:sz="4" w:space="0" w:color="auto"/>
+              <w:bottom w:val="single" w:sz="4" w:space="0" w:color="auto"/>
+              <w:right w:val="single" w:sz="4" w:space="0" w:color="auto"/>
+            </w:tcBorders>
+            <w:shd w:val="clear" w:color="auto" w:fill="DFD8E8"/>
+          </w:tcPr>
+          <w:p>
+            <w:pPr>
+              <w:jc w:val="center"/>
+              <w:rPr>
+                <w:rFonts w:ascii="Times New Roman" w:hAnsi="Times New Roman" w:cs="Times New Roman"/>
+                <w:color w:val="000000"/>
+                <w:sz w:val="24"/>
+                <w:szCs w:val="24"/>
+              </w:rPr>
+            </w:pPr>
+            <w:r>
+              <w:rPr>
+                <w:rFonts w:ascii="Times New Roman" w:hAnsi="Times New Roman" w:cs="Times New Roman"/>
+                <w:color w:val="000000"/>
+                <w:sz w:val="24"/>
+                <w:szCs w:val="24"/>
+              </w:rPr>
+              <w:t>moderate</w:t>
+            </w:r>
+          </w:p>
+        </w:tc>
+        <w:tc>
+          <w:tcPr>
+            <w:tcW w:w="991" w:type="dxa"/>
+            <w:tcBorders>
+              <w:top w:val="single" w:sz="4" w:space="0" w:color="auto"/>
+              <w:left w:val="single" w:sz="4" w:space="0" w:color="auto"/>
+              <w:bottom w:val="single" w:sz="4" w:space="0" w:color="auto"/>
+              <w:right w:val="single" w:sz="4" w:space="0" w:color="auto"/>
+            </w:tcBorders>
+            <w:shd w:val="clear" w:color="auto" w:fill="DFD8E8"/>
+          </w:tcPr>
+          <w:p>
+            <w:pPr>
+              <w:jc w:val="center"/>
+              <w:rPr>
+                <w:rFonts w:ascii="Times New Roman" w:hAnsi="Times New Roman" w:cs="Times New Roman"/>
+                <w:color w:val="000000"/>
+                <w:sz w:val="24"/>
+                <w:szCs w:val="24"/>
+              </w:rPr>
+            </w:pPr>
+            <w:r>
+              <w:rPr>
+                <w:rFonts w:ascii="Times New Roman" w:hAnsi="Times New Roman" w:cs="Times New Roman"/>
+                <w:color w:val="000000"/>
+                <w:sz w:val="24"/>
+                <w:szCs w:val="24"/>
+              </w:rPr>
+              <w:t>Sakib</w:t>
+            </w:r>
+          </w:p>
+        </w:tc>
+        <w:tc>
+          <w:tcPr>
+            <w:tcW w:w="851" w:type="dxa"/>
+            <w:tcBorders>
+              <w:top w:val="single" w:sz="4" w:space="0" w:color="auto"/>
+              <w:left w:val="single" w:sz="4" w:space="0" w:color="auto"/>
+              <w:bottom w:val="single" w:sz="4" w:space="0" w:color="auto"/>
+              <w:right w:val="single" w:sz="4" w:space="0" w:color="auto"/>
+            </w:tcBorders>
+            <w:shd w:val="clear" w:color="auto" w:fill="DFD8E8"/>
+          </w:tcPr>
+          <w:p>
+            <w:pPr>
+              <w:jc w:val="center"/>
+              <w:rPr>
+                <w:rFonts w:ascii="Times New Roman" w:hAnsi="Times New Roman" w:cs="Times New Roman"/>
+                <w:color w:val="000000"/>
+                <w:sz w:val="24"/>
+                <w:szCs w:val="24"/>
+              </w:rPr>
+            </w:pPr>
+            <w:r>
+              <w:rPr>
+                <w:rFonts w:ascii="Times New Roman" w:hAnsi="Times New Roman" w:cs="Times New Roman"/>
+                <w:color w:val="000000"/>
+                <w:sz w:val="24"/>
+                <w:szCs w:val="24"/>
+              </w:rPr>
+              <w:t>Rename the word</w:t>
+            </w:r>
+          </w:p>
+        </w:tc>
+        <w:tc>
+          <w:tcPr>
+            <w:tcW w:w="1133" w:type="dxa"/>
+            <w:tcBorders>
+              <w:top w:val="single" w:sz="4" w:space="0" w:color="auto"/>
+              <w:left w:val="single" w:sz="4" w:space="0" w:color="auto"/>
+              <w:bottom w:val="single" w:sz="4" w:space="0" w:color="auto"/>
+              <w:right w:val="single" w:sz="4" w:space="0" w:color="auto"/>
+            </w:tcBorders>
+            <w:shd w:val="clear" w:color="auto" w:fill="DFD8E8"/>
+          </w:tcPr>
+          <w:p>
+            <w:pPr>
+              <w:jc w:val="center"/>
+              <w:rPr>
+                <w:rFonts w:ascii="Times New Roman" w:eastAsia="Times New Roman" w:hAnsi="Times New Roman" w:cs="Times New Roman"/>
+                <w:sz w:val="24"/>
+                <w:szCs w:val="24"/>
+              </w:rPr>
+            </w:pPr>
+            <w:r>
+              <w:rPr>
+                <w:rFonts w:ascii="Times New Roman" w:eastAsia="Times New Roman" w:hAnsi="Times New Roman" w:cs="Times New Roman"/>
+                <w:sz w:val="24"/>
+                <w:szCs w:val="24"/>
+              </w:rPr>
+              <w:t>15 July</w:t>
+            </w:r>
+          </w:p>
+        </w:tc>
+      </w:tr>
+      <w:tr>
+        <w:trPr>
+          <w:jc w:val="center"/>
+        </w:trPr>
+        <w:tc>
+          <w:tcPr>
+            <w:tcW w:w="959" w:type="dxa"/>
+            <w:tcBorders>
+              <w:top w:val="single" w:sz="4" w:space="0" w:color="auto"/>
+              <w:left w:val="single" w:sz="4" w:space="0" w:color="auto"/>
+              <w:bottom w:val="single" w:sz="4" w:space="0" w:color="auto"/>
+              <w:right w:val="single" w:sz="4" w:space="0" w:color="auto"/>
+            </w:tcBorders>
+            <w:shd w:val="clear" w:color="auto" w:fill="DFD8E8"/>
+          </w:tcPr>
+          <w:p>
+            <w:pPr>
+              <w:jc w:val="center"/>
+              <w:rPr>
+                <w:rFonts w:ascii="Times New Roman" w:hAnsi="Times New Roman" w:cs="Times New Roman"/>
+                <w:color w:val="000000"/>
+                <w:sz w:val="24"/>
+                <w:szCs w:val="24"/>
+              </w:rPr>
+            </w:pPr>
+            <w:r>
+              <w:rPr>
+                <w:rFonts w:ascii="Times New Roman" w:hAnsi="Times New Roman" w:cs="Times New Roman"/>
+                <w:color w:val="000000"/>
+                <w:sz w:val="24"/>
+                <w:szCs w:val="24"/>
+              </w:rPr>
+              <w:t>9</w:t>
+            </w:r>
+          </w:p>
+        </w:tc>
+        <w:tc>
+          <w:tcPr>
+            <w:tcW w:w="1558" w:type="dxa"/>
+            <w:tcBorders>
+              <w:top w:val="single" w:sz="4" w:space="0" w:color="auto"/>
+              <w:left w:val="single" w:sz="4" w:space="0" w:color="auto"/>
+              <w:bottom w:val="single" w:sz="4" w:space="0" w:color="auto"/>
+              <w:right w:val="single" w:sz="4" w:space="0" w:color="auto"/>
+            </w:tcBorders>
+            <w:shd w:val="clear" w:color="auto" w:fill="DFD8E8"/>
+          </w:tcPr>
+          <w:p>
+            <w:pPr>
+              <w:jc w:val="center"/>
+              <w:rPr>
+                <w:rFonts w:ascii="Times New Roman" w:hAnsi="Times New Roman" w:cs="Times New Roman"/>
+                <w:color w:val="000000"/>
+                <w:sz w:val="24"/>
+                <w:szCs w:val="24"/>
+              </w:rPr>
+            </w:pPr>
+            <w:r>
+              <w:rPr>
+                <w:rFonts w:ascii="Times New Roman" w:hAnsi="Times New Roman" w:cs="Times New Roman"/>
+                <w:color w:val="000000"/>
+                <w:sz w:val="24"/>
+                <w:szCs w:val="24"/>
+              </w:rPr>
+              <w:t>Section 4.4 Needs and Feature:</w:t>
+            </w:r>
+          </w:p>
+          <w:p>
+            <w:pPr>
+              <w:jc w:val="center"/>
+              <w:rPr>
+                <w:rFonts w:ascii="Times New Roman" w:hAnsi="Times New Roman" w:cs="Times New Roman"/>
+                <w:color w:val="000000"/>
+                <w:sz w:val="24"/>
+                <w:szCs w:val="24"/>
+              </w:rPr>
+            </w:pPr>
+            <w:r>
+              <w:rPr>
+                <w:rFonts w:ascii="Times New Roman" w:hAnsi="Times New Roman" w:cs="Times New Roman"/>
+                <w:color w:val="000000"/>
+                <w:sz w:val="24"/>
+                <w:szCs w:val="24"/>
+              </w:rPr>
+              <w:t xml:space="preserve">Energy Management: </w:t>
+            </w:r>
+          </w:p>
+          <w:p>
+            <w:pPr>
+              <w:jc w:val="center"/>
+              <w:rPr>
+                <w:rFonts w:ascii="Times New Roman" w:hAnsi="Times New Roman" w:cs="Times New Roman"/>
+                <w:color w:val="000000"/>
+                <w:sz w:val="24"/>
+                <w:szCs w:val="24"/>
+              </w:rPr>
+            </w:pPr>
+          </w:p>
+        </w:tc>
+        <w:tc>
+          <w:tcPr>
+            <w:tcW w:w="2512" w:type="dxa"/>
+            <w:tcBorders>
+              <w:top w:val="single" w:sz="4" w:space="0" w:color="auto"/>
+              <w:left w:val="single" w:sz="4" w:space="0" w:color="auto"/>
+              <w:bottom w:val="single" w:sz="4" w:space="0" w:color="auto"/>
+              <w:right w:val="single" w:sz="4" w:space="0" w:color="auto"/>
+            </w:tcBorders>
+            <w:shd w:val="clear" w:color="auto" w:fill="DFD8E8"/>
+          </w:tcPr>
+          <w:p>
+            <w:pPr>
+              <w:jc w:val="center"/>
+              <w:rPr>
+                <w:rFonts w:ascii="Times New Roman" w:hAnsi="Times New Roman" w:cs="Times New Roman"/>
+                <w:color w:val="000000"/>
+                <w:sz w:val="24"/>
+                <w:szCs w:val="24"/>
+              </w:rPr>
+            </w:pPr>
+            <w:r>
+              <w:rPr>
+                <w:rFonts w:ascii="Times New Roman" w:hAnsi="Times New Roman" w:cs="Times New Roman"/>
+                <w:color w:val="000000"/>
+                <w:sz w:val="24"/>
+                <w:szCs w:val="24"/>
+              </w:rPr>
+              <w:t>Poor structuring:</w:t>
+            </w:r>
+          </w:p>
+          <w:p>
+            <w:pPr>
+              <w:jc w:val="center"/>
+              <w:rPr>
+                <w:rFonts w:ascii="Times New Roman" w:hAnsi="Times New Roman" w:cs="Times New Roman"/>
+                <w:color w:val="000000"/>
+                <w:sz w:val="24"/>
+                <w:szCs w:val="24"/>
+              </w:rPr>
+            </w:pPr>
+            <w:bookmarkStart w:id="1" w:name="_Hlk45726950"/>
+            <w:r>
+              <w:rPr>
+                <w:rFonts w:ascii="Times New Roman" w:hAnsi="Times New Roman" w:cs="Times New Roman"/>
+                <w:color w:val="000000"/>
+                <w:sz w:val="24"/>
+                <w:szCs w:val="24"/>
+              </w:rPr>
+              <w:t>Automated irrigation, swimming pool cleaning doesn’t correspond to the category Energy management</w:t>
+            </w:r>
+            <w:bookmarkEnd w:id="1"/>
+          </w:p>
+        </w:tc>
+        <w:tc>
+          <w:tcPr>
+            <w:tcW w:w="1596" w:type="dxa"/>
+            <w:tcBorders>
+              <w:top w:val="single" w:sz="4" w:space="0" w:color="auto"/>
+              <w:left w:val="single" w:sz="4" w:space="0" w:color="auto"/>
+              <w:bottom w:val="single" w:sz="4" w:space="0" w:color="auto"/>
+              <w:right w:val="single" w:sz="4" w:space="0" w:color="auto"/>
+            </w:tcBorders>
+            <w:shd w:val="clear" w:color="auto" w:fill="DFD8E8"/>
+          </w:tcPr>
+          <w:p>
+            <w:pPr>
+              <w:jc w:val="center"/>
+              <w:rPr>
+                <w:rFonts w:ascii="Times New Roman" w:hAnsi="Times New Roman" w:cs="Times New Roman"/>
+                <w:color w:val="000000"/>
+                <w:sz w:val="24"/>
+                <w:szCs w:val="24"/>
+              </w:rPr>
+            </w:pPr>
+            <w:r>
+              <w:rPr>
+                <w:rFonts w:ascii="Times New Roman" w:hAnsi="Times New Roman" w:cs="Times New Roman"/>
+                <w:color w:val="000000"/>
+                <w:sz w:val="24"/>
+                <w:szCs w:val="24"/>
+              </w:rPr>
+              <w:t>High</w:t>
+            </w:r>
+          </w:p>
+        </w:tc>
+        <w:tc>
+          <w:tcPr>
+            <w:tcW w:w="991" w:type="dxa"/>
+            <w:tcBorders>
+              <w:top w:val="single" w:sz="4" w:space="0" w:color="auto"/>
+              <w:left w:val="single" w:sz="4" w:space="0" w:color="auto"/>
+              <w:bottom w:val="single" w:sz="4" w:space="0" w:color="auto"/>
+              <w:right w:val="single" w:sz="4" w:space="0" w:color="auto"/>
+            </w:tcBorders>
+            <w:shd w:val="clear" w:color="auto" w:fill="DFD8E8"/>
+          </w:tcPr>
+          <w:p>
+            <w:pPr>
+              <w:jc w:val="center"/>
+              <w:rPr>
+                <w:rFonts w:ascii="Times New Roman" w:hAnsi="Times New Roman" w:cs="Times New Roman"/>
+                <w:color w:val="000000"/>
+                <w:sz w:val="24"/>
+                <w:szCs w:val="24"/>
+              </w:rPr>
+            </w:pPr>
+            <w:r>
+              <w:rPr>
+                <w:rFonts w:ascii="Times New Roman" w:hAnsi="Times New Roman" w:cs="Times New Roman"/>
+                <w:color w:val="000000"/>
+                <w:sz w:val="24"/>
+                <w:szCs w:val="24"/>
+              </w:rPr>
+              <w:t>Sakib</w:t>
+            </w:r>
+          </w:p>
+        </w:tc>
+        <w:tc>
+          <w:tcPr>
+            <w:tcW w:w="851" w:type="dxa"/>
+            <w:tcBorders>
+              <w:top w:val="single" w:sz="4" w:space="0" w:color="auto"/>
+              <w:left w:val="single" w:sz="4" w:space="0" w:color="auto"/>
+              <w:bottom w:val="single" w:sz="4" w:space="0" w:color="auto"/>
+              <w:right w:val="single" w:sz="4" w:space="0" w:color="auto"/>
+            </w:tcBorders>
+            <w:shd w:val="clear" w:color="auto" w:fill="DFD8E8"/>
+          </w:tcPr>
+          <w:p>
+            <w:pPr>
+              <w:jc w:val="center"/>
+              <w:rPr>
+                <w:rFonts w:ascii="Times New Roman" w:hAnsi="Times New Roman" w:cs="Times New Roman"/>
+                <w:color w:val="000000"/>
+                <w:sz w:val="24"/>
+                <w:szCs w:val="24"/>
+              </w:rPr>
+            </w:pPr>
+            <w:r>
+              <w:rPr>
+                <w:rFonts w:ascii="Times New Roman" w:hAnsi="Times New Roman" w:cs="Times New Roman"/>
+                <w:color w:val="000000"/>
+                <w:sz w:val="24"/>
+                <w:szCs w:val="24"/>
+              </w:rPr>
+              <w:t>Move to household automation</w:t>
+            </w:r>
+          </w:p>
+        </w:tc>
+        <w:tc>
+          <w:tcPr>
+            <w:tcW w:w="1133" w:type="dxa"/>
+            <w:tcBorders>
+              <w:top w:val="single" w:sz="4" w:space="0" w:color="auto"/>
+              <w:left w:val="single" w:sz="4" w:space="0" w:color="auto"/>
+              <w:bottom w:val="single" w:sz="4" w:space="0" w:color="auto"/>
+              <w:right w:val="single" w:sz="4" w:space="0" w:color="auto"/>
+            </w:tcBorders>
+            <w:shd w:val="clear" w:color="auto" w:fill="DFD8E8"/>
+          </w:tcPr>
+          <w:p>
+            <w:pPr>
+              <w:jc w:val="center"/>
+              <w:rPr>
+                <w:rFonts w:ascii="Times New Roman" w:eastAsia="Times New Roman" w:hAnsi="Times New Roman" w:cs="Times New Roman"/>
+                <w:sz w:val="24"/>
+                <w:szCs w:val="24"/>
+              </w:rPr>
+            </w:pPr>
+            <w:r>
+              <w:rPr>
+                <w:rFonts w:ascii="Times New Roman" w:eastAsia="Times New Roman" w:hAnsi="Times New Roman" w:cs="Times New Roman"/>
+                <w:sz w:val="24"/>
+                <w:szCs w:val="24"/>
+              </w:rPr>
+              <w:t>15 July</w:t>
+            </w:r>
           </w:p>
         </w:tc>
       </w:tr>
@@ -4469,7 +5664,6 @@
                 <w:sz w:val="24"/>
                 <w:szCs w:val="24"/>
               </w:rPr>
-              <w:lastRenderedPageBreak/>
               <w:t>Defect #</w:t>
             </w:r>
           </w:p>
@@ -4925,25 +6119,14 @@
                 <w:szCs w:val="24"/>
               </w:rPr>
             </w:pPr>
-            <w:proofErr w:type="spellStart"/>
-            <w:r>
-              <w:rPr>
-                <w:rFonts w:ascii="Times New Roman" w:eastAsia="Times New Roman" w:hAnsi="Times New Roman" w:cs="Times New Roman"/>
-                <w:color w:val="000000"/>
-                <w:sz w:val="24"/>
-                <w:szCs w:val="24"/>
-              </w:rPr>
-              <w:t>Manik</w:t>
-            </w:r>
-            <w:proofErr w:type="spellEnd"/>
-            <w:r>
-              <w:rPr>
-                <w:rFonts w:ascii="Times New Roman" w:eastAsia="Times New Roman" w:hAnsi="Times New Roman" w:cs="Times New Roman"/>
-                <w:color w:val="000000"/>
-                <w:sz w:val="24"/>
-                <w:szCs w:val="24"/>
-              </w:rPr>
-              <w:t xml:space="preserve"> Hossain</w:t>
+            <w:r>
+              <w:rPr>
+                <w:rFonts w:ascii="Times New Roman" w:eastAsia="Times New Roman" w:hAnsi="Times New Roman" w:cs="Times New Roman"/>
+                <w:color w:val="000000"/>
+                <w:sz w:val="24"/>
+                <w:szCs w:val="24"/>
+              </w:rPr>
+              <w:t>Manik Hossain</w:t>
             </w:r>
           </w:p>
         </w:tc>
@@ -4970,18 +6153,48 @@
               <w:jc w:val="center"/>
               <w:rPr>
                 <w:rFonts w:ascii="Times New Roman" w:eastAsia="Times New Roman" w:hAnsi="Times New Roman" w:cs="Times New Roman"/>
-                <w:sz w:val="24"/>
-                <w:szCs w:val="24"/>
-              </w:rPr>
-            </w:pPr>
-            <w:r>
-              <w:rPr>
-                <w:rFonts w:ascii="Times New Roman" w:eastAsia="Times New Roman" w:hAnsi="Times New Roman" w:cs="Times New Roman"/>
-                <w:color w:val="000000"/>
-                <w:sz w:val="24"/>
-                <w:szCs w:val="24"/>
-              </w:rPr>
-              <w:t>Open</w:t>
+                <w:color w:val="000000"/>
+                <w:sz w:val="24"/>
+                <w:szCs w:val="24"/>
+              </w:rPr>
+            </w:pPr>
+            <w:r>
+              <w:rPr>
+                <w:rFonts w:ascii="Times New Roman" w:eastAsia="Times New Roman" w:hAnsi="Times New Roman" w:cs="Times New Roman"/>
+                <w:color w:val="000000"/>
+                <w:sz w:val="24"/>
+                <w:szCs w:val="24"/>
+              </w:rPr>
+              <w:t>C</w:t>
+            </w:r>
+            <w:r>
+              <w:rPr>
+                <w:rFonts w:ascii="Times New Roman" w:eastAsia="Times New Roman" w:hAnsi="Times New Roman" w:cs="Times New Roman"/>
+                <w:color w:val="000000"/>
+                <w:sz w:val="24"/>
+                <w:szCs w:val="24"/>
+              </w:rPr>
+              <w:t>losed</w:t>
+            </w:r>
+          </w:p>
+          <w:p>
+            <w:pPr>
+              <w:spacing w:line="240" w:lineRule="auto"/>
+              <w:jc w:val="center"/>
+              <w:rPr>
+                <w:rFonts w:ascii="Times New Roman" w:eastAsia="Times New Roman" w:hAnsi="Times New Roman" w:cs="Times New Roman"/>
+                <w:sz w:val="24"/>
+                <w:szCs w:val="24"/>
+              </w:rPr>
+            </w:pPr>
+            <w:r>
+              <w:rPr>
+                <w:rFonts w:ascii="Times New Roman" w:eastAsia="Times New Roman" w:hAnsi="Times New Roman" w:cs="Times New Roman"/>
+                <w:color w:val="000000"/>
+                <w:sz w:val="24"/>
+                <w:szCs w:val="24"/>
+              </w:rPr>
+              <w:t>Add a description</w:t>
             </w:r>
           </w:p>
         </w:tc>
@@ -5237,25 +6450,14 @@
                 <w:szCs w:val="24"/>
               </w:rPr>
             </w:pPr>
-            <w:proofErr w:type="spellStart"/>
-            <w:r>
-              <w:rPr>
-                <w:rFonts w:ascii="Times New Roman" w:eastAsia="Times New Roman" w:hAnsi="Times New Roman" w:cs="Times New Roman"/>
-                <w:color w:val="000000"/>
-                <w:sz w:val="24"/>
-                <w:szCs w:val="24"/>
-              </w:rPr>
-              <w:t>Manik</w:t>
-            </w:r>
-            <w:proofErr w:type="spellEnd"/>
-            <w:r>
-              <w:rPr>
-                <w:rFonts w:ascii="Times New Roman" w:eastAsia="Times New Roman" w:hAnsi="Times New Roman" w:cs="Times New Roman"/>
-                <w:color w:val="000000"/>
-                <w:sz w:val="24"/>
-                <w:szCs w:val="24"/>
-              </w:rPr>
-              <w:t xml:space="preserve"> Hossain</w:t>
+            <w:r>
+              <w:rPr>
+                <w:rFonts w:ascii="Times New Roman" w:eastAsia="Times New Roman" w:hAnsi="Times New Roman" w:cs="Times New Roman"/>
+                <w:color w:val="000000"/>
+                <w:sz w:val="24"/>
+                <w:szCs w:val="24"/>
+              </w:rPr>
+              <w:t>Manik Hossain</w:t>
             </w:r>
           </w:p>
         </w:tc>
@@ -5293,7 +6495,7 @@
                 <w:sz w:val="24"/>
                 <w:szCs w:val="24"/>
               </w:rPr>
-              <w:t>Open</w:t>
+              <w:t>Add description</w:t>
             </w:r>
           </w:p>
         </w:tc>
@@ -5520,25 +6722,14 @@
                 <w:szCs w:val="24"/>
               </w:rPr>
             </w:pPr>
-            <w:proofErr w:type="spellStart"/>
-            <w:r>
-              <w:rPr>
-                <w:rFonts w:ascii="Times New Roman" w:eastAsia="Times New Roman" w:hAnsi="Times New Roman" w:cs="Times New Roman"/>
-                <w:color w:val="000000"/>
-                <w:sz w:val="24"/>
-                <w:szCs w:val="24"/>
-              </w:rPr>
-              <w:t>Manik</w:t>
-            </w:r>
-            <w:proofErr w:type="spellEnd"/>
-            <w:r>
-              <w:rPr>
-                <w:rFonts w:ascii="Times New Roman" w:eastAsia="Times New Roman" w:hAnsi="Times New Roman" w:cs="Times New Roman"/>
-                <w:color w:val="000000"/>
-                <w:sz w:val="24"/>
-                <w:szCs w:val="24"/>
-              </w:rPr>
-              <w:t xml:space="preserve"> Hossain</w:t>
+            <w:r>
+              <w:rPr>
+                <w:rFonts w:ascii="Times New Roman" w:eastAsia="Times New Roman" w:hAnsi="Times New Roman" w:cs="Times New Roman"/>
+                <w:color w:val="000000"/>
+                <w:sz w:val="24"/>
+                <w:szCs w:val="24"/>
+              </w:rPr>
+              <w:t>Manik Hossain</w:t>
             </w:r>
           </w:p>
         </w:tc>
@@ -5576,7 +6767,7 @@
                 <w:sz w:val="24"/>
                 <w:szCs w:val="24"/>
               </w:rPr>
-              <w:t>Open</w:t>
+              <w:t>Add description</w:t>
             </w:r>
           </w:p>
         </w:tc>
@@ -5706,7 +6897,17 @@
                 <w:sz w:val="24"/>
                 <w:szCs w:val="24"/>
               </w:rPr>
-              <w:t>Safety Measures</w:t>
+              <w:t xml:space="preserve">Safety </w:t>
+            </w:r>
+            <w:r>
+              <w:rPr>
+                <w:rFonts w:ascii="Times New Roman" w:eastAsia="Times New Roman" w:hAnsi="Times New Roman" w:cs="Times New Roman"/>
+                <w:color w:val="000000"/>
+                <w:sz w:val="24"/>
+                <w:szCs w:val="24"/>
+              </w:rPr>
+              <w:lastRenderedPageBreak/>
+              <w:t>Measures</w:t>
             </w:r>
           </w:p>
         </w:tc>
@@ -5745,6 +6946,7 @@
                 <w:sz w:val="24"/>
                 <w:szCs w:val="24"/>
               </w:rPr>
+              <w:lastRenderedPageBreak/>
               <w:t>Terminology / Designation Clash</w:t>
             </w:r>
             <w:r>
@@ -5754,7 +6956,17 @@
                 <w:sz w:val="24"/>
                 <w:szCs w:val="24"/>
               </w:rPr>
-              <w:t>: 911 and fire control department are same but used in different ways.</w:t>
+              <w:t xml:space="preserve">: 911 and fire control </w:t>
+            </w:r>
+            <w:r>
+              <w:rPr>
+                <w:rFonts w:ascii="Times New Roman" w:eastAsia="Times New Roman" w:hAnsi="Times New Roman" w:cs="Times New Roman"/>
+                <w:color w:val="000000"/>
+                <w:sz w:val="24"/>
+                <w:szCs w:val="24"/>
+              </w:rPr>
+              <w:lastRenderedPageBreak/>
+              <w:t>department are same but used in different ways.</w:t>
             </w:r>
           </w:p>
           <w:p>
@@ -5803,6 +7015,7 @@
                 <w:sz w:val="24"/>
                 <w:szCs w:val="24"/>
               </w:rPr>
+              <w:lastRenderedPageBreak/>
               <w:t>Minor</w:t>
             </w:r>
           </w:p>
@@ -5834,25 +7047,14 @@
                 <w:szCs w:val="24"/>
               </w:rPr>
             </w:pPr>
-            <w:proofErr w:type="spellStart"/>
-            <w:r>
-              <w:rPr>
-                <w:rFonts w:ascii="Times New Roman" w:eastAsia="Times New Roman" w:hAnsi="Times New Roman" w:cs="Times New Roman"/>
-                <w:color w:val="000000"/>
-                <w:sz w:val="24"/>
-                <w:szCs w:val="24"/>
-              </w:rPr>
-              <w:t>Manik</w:t>
-            </w:r>
-            <w:proofErr w:type="spellEnd"/>
-            <w:r>
-              <w:rPr>
-                <w:rFonts w:ascii="Times New Roman" w:eastAsia="Times New Roman" w:hAnsi="Times New Roman" w:cs="Times New Roman"/>
-                <w:color w:val="000000"/>
-                <w:sz w:val="24"/>
-                <w:szCs w:val="24"/>
-              </w:rPr>
-              <w:t xml:space="preserve"> Hossain</w:t>
+            <w:r>
+              <w:rPr>
+                <w:rFonts w:ascii="Times New Roman" w:eastAsia="Times New Roman" w:hAnsi="Times New Roman" w:cs="Times New Roman"/>
+                <w:color w:val="000000"/>
+                <w:sz w:val="24"/>
+                <w:szCs w:val="24"/>
+              </w:rPr>
+              <w:t>Manik Hossain</w:t>
             </w:r>
           </w:p>
         </w:tc>
@@ -6117,25 +7319,14 @@
                 <w:szCs w:val="24"/>
               </w:rPr>
             </w:pPr>
-            <w:proofErr w:type="spellStart"/>
-            <w:r>
-              <w:rPr>
-                <w:rFonts w:ascii="Times New Roman" w:eastAsia="Times New Roman" w:hAnsi="Times New Roman" w:cs="Times New Roman"/>
-                <w:color w:val="000000"/>
-                <w:sz w:val="24"/>
-                <w:szCs w:val="24"/>
-              </w:rPr>
-              <w:t>Manik</w:t>
-            </w:r>
-            <w:proofErr w:type="spellEnd"/>
-            <w:r>
-              <w:rPr>
-                <w:rFonts w:ascii="Times New Roman" w:eastAsia="Times New Roman" w:hAnsi="Times New Roman" w:cs="Times New Roman"/>
-                <w:color w:val="000000"/>
-                <w:sz w:val="24"/>
-                <w:szCs w:val="24"/>
-              </w:rPr>
-              <w:t xml:space="preserve"> Hossain</w:t>
+            <w:r>
+              <w:rPr>
+                <w:rFonts w:ascii="Times New Roman" w:eastAsia="Times New Roman" w:hAnsi="Times New Roman" w:cs="Times New Roman"/>
+                <w:color w:val="000000"/>
+                <w:sz w:val="24"/>
+                <w:szCs w:val="24"/>
+              </w:rPr>
+              <w:t>Manik Hossain</w:t>
             </w:r>
           </w:p>
         </w:tc>
@@ -6268,7 +7459,6 @@
                 <w:sz w:val="24"/>
                 <w:szCs w:val="24"/>
               </w:rPr>
-              <w:lastRenderedPageBreak/>
               <w:t>Defect #</w:t>
             </w:r>
           </w:p>
@@ -7410,6 +8600,7 @@
                 <w:sz w:val="24"/>
                 <w:szCs w:val="24"/>
               </w:rPr>
+              <w:lastRenderedPageBreak/>
               <w:t>It should detail the current working environment of the user. Instead the document focus</w:t>
             </w:r>
             <w:r>
@@ -7426,25 +8617,7 @@
                 <w:sz w:val="24"/>
                 <w:szCs w:val="24"/>
               </w:rPr>
-              <w:t xml:space="preserve"> on how user can access the </w:t>
-            </w:r>
-            <w:proofErr w:type="spellStart"/>
-            <w:r>
-              <w:rPr>
-                <w:rFonts w:ascii="Times New Roman" w:hAnsi="Times New Roman" w:cs="Times New Roman"/>
-                <w:sz w:val="24"/>
-                <w:szCs w:val="24"/>
-              </w:rPr>
-              <w:t>smarthome</w:t>
-            </w:r>
-            <w:proofErr w:type="spellEnd"/>
-            <w:r>
-              <w:rPr>
-                <w:rFonts w:ascii="Times New Roman" w:hAnsi="Times New Roman" w:cs="Times New Roman"/>
-                <w:sz w:val="24"/>
-                <w:szCs w:val="24"/>
-              </w:rPr>
-              <w:t>+ system.</w:t>
+              <w:t xml:space="preserve"> on how user can access the smarthome+ system.</w:t>
             </w:r>
           </w:p>
         </w:tc>
@@ -7469,6 +8642,7 @@
                 <w:sz w:val="24"/>
                 <w:szCs w:val="24"/>
               </w:rPr>
+              <w:lastRenderedPageBreak/>
               <w:t>Poor structuring</w:t>
             </w:r>
           </w:p>
@@ -7807,7 +8981,6 @@
                 <w:sz w:val="24"/>
                 <w:szCs w:val="24"/>
               </w:rPr>
-              <w:lastRenderedPageBreak/>
               <w:t>Automated Rain harvesting ,</w:t>
             </w:r>
           </w:p>
@@ -7871,7 +9044,6 @@
                 <w:sz w:val="24"/>
                 <w:szCs w:val="24"/>
               </w:rPr>
-              <w:lastRenderedPageBreak/>
               <w:t>Terminology inconsistency</w:t>
             </w:r>
           </w:p>
@@ -7990,7 +9162,7 @@
 </file>
 
 <file path=word/numbering.xml><?xml version="1.0" encoding="utf-8"?>
-<w:numbering xmlns:wpc="http://schemas.microsoft.com/office/word/2010/wordprocessingCanvas" xmlns:cx="http://schemas.microsoft.com/office/drawing/2014/chartex" xmlns:cx1="http://schemas.microsoft.com/office/drawing/2015/9/8/chartex" xmlns:cx2="http://schemas.microsoft.com/office/drawing/2015/10/21/chartex" xmlns:cx3="http://schemas.microsoft.com/office/drawing/2016/5/9/chartex" xmlns:cx4="http://schemas.microsoft.com/office/drawing/2016/5/10/chartex" xmlns:cx5="http://schemas.microsoft.com/office/drawing/2016/5/11/chartex" xmlns:cx6="http://schemas.microsoft.com/office/drawing/2016/5/12/chartex" xmlns:cx7="http://schemas.microsoft.com/office/drawing/2016/5/13/chartex" xmlns:cx8="http://schemas.microsoft.com/office/drawing/2016/5/14/chartex" xmlns:mc="http://schemas.openxmlformats.org/markup-compatibility/2006" xmlns:aink="http://schemas.microsoft.com/office/drawing/2016/ink" xmlns:am3d="http://schemas.microsoft.com/office/drawing/2017/model3d" xmlns:o="urn:schemas-microsoft-com:office:office" xmlns:r="http://schemas.openxmlformats.org/officeDocument/2006/relationships" xmlns:m="http://schemas.openxmlformats.org/officeDocument/2006/math" xmlns:v="urn:schemas-microsoft-com:vml" xmlns:wp14="http://schemas.microsoft.com/office/word/2010/wordprocessingDrawing" xmlns:wp="http://schemas.openxmlformats.org/drawingml/2006/wordprocessingDrawing" xmlns:w10="urn:schemas-microsoft-com:office:word" xmlns:w="http://schemas.openxmlformats.org/wordprocessingml/2006/main" xmlns:w14="http://schemas.microsoft.com/office/word/2010/wordml" xmlns:w15="http://schemas.microsoft.com/office/word/2012/wordml" xmlns:w16cid="http://schemas.microsoft.com/office/word/2016/wordml/cid" xmlns:w16se="http://schemas.microsoft.com/office/word/2015/wordml/symex" xmlns:wpg="http://schemas.microsoft.com/office/word/2010/wordprocessingGroup" xmlns:wpi="http://schemas.microsoft.com/office/word/2010/wordprocessingInk" xmlns:wne="http://schemas.microsoft.com/office/word/2006/wordml" xmlns:wps="http://schemas.microsoft.com/office/word/2010/wordprocessingShape" mc:Ignorable="w14 w15 w16se w16cid wp14">
+<w:numbering xmlns:wpc="http://schemas.microsoft.com/office/word/2010/wordprocessingCanvas" xmlns:cx="http://schemas.microsoft.com/office/drawing/2014/chartex" xmlns:cx1="http://schemas.microsoft.com/office/drawing/2015/9/8/chartex" xmlns:cx2="http://schemas.microsoft.com/office/drawing/2015/10/21/chartex" xmlns:cx3="http://schemas.microsoft.com/office/drawing/2016/5/9/chartex" xmlns:cx4="http://schemas.microsoft.com/office/drawing/2016/5/10/chartex" xmlns:cx5="http://schemas.microsoft.com/office/drawing/2016/5/11/chartex" xmlns:cx6="http://schemas.microsoft.com/office/drawing/2016/5/12/chartex" xmlns:cx7="http://schemas.microsoft.com/office/drawing/2016/5/13/chartex" xmlns:cx8="http://schemas.microsoft.com/office/drawing/2016/5/14/chartex" xmlns:mc="http://schemas.openxmlformats.org/markup-compatibility/2006" xmlns:aink="http://schemas.microsoft.com/office/drawing/2016/ink" xmlns:am3d="http://schemas.microsoft.com/office/drawing/2017/model3d" xmlns:o="urn:schemas-microsoft-com:office:office" xmlns:r="http://schemas.openxmlformats.org/officeDocument/2006/relationships" xmlns:m="http://schemas.openxmlformats.org/officeDocument/2006/math" xmlns:v="urn:schemas-microsoft-com:vml" xmlns:wp14="http://schemas.microsoft.com/office/word/2010/wordprocessingDrawing" xmlns:wp="http://schemas.openxmlformats.org/drawingml/2006/wordprocessingDrawing" xmlns:w10="urn:schemas-microsoft-com:office:word" xmlns:w="http://schemas.openxmlformats.org/wordprocessingml/2006/main" xmlns:w14="http://schemas.microsoft.com/office/word/2010/wordml" xmlns:w15="http://schemas.microsoft.com/office/word/2012/wordml" xmlns:w16cex="http://schemas.microsoft.com/office/word/2018/wordml/cex" xmlns:w16cid="http://schemas.microsoft.com/office/word/2016/wordml/cid" xmlns:w16="http://schemas.microsoft.com/office/word/2018/wordml" xmlns:w16se="http://schemas.microsoft.com/office/word/2015/wordml/symex" xmlns:wpg="http://schemas.microsoft.com/office/word/2010/wordprocessingGroup" xmlns:wpi="http://schemas.microsoft.com/office/word/2010/wordprocessingInk" xmlns:wne="http://schemas.microsoft.com/office/word/2006/wordml" xmlns:wps="http://schemas.microsoft.com/office/word/2010/wordprocessingShape" mc:Ignorable="w14 w15 w16se w16cid w16 w16cex wp14">
   <w:abstractNum w:abstractNumId="0" w15:restartNumberingAfterBreak="0">
     <w:nsid w:val="73445B68"/>
     <w:multiLevelType w:val="multilevel"/>
@@ -8111,7 +9283,7 @@
 </file>
 
 <file path=word/styles.xml><?xml version="1.0" encoding="utf-8"?>
-<w:styles xmlns:mc="http://schemas.openxmlformats.org/markup-compatibility/2006" xmlns:r="http://schemas.openxmlformats.org/officeDocument/2006/relationships" xmlns:w="http://schemas.openxmlformats.org/wordprocessingml/2006/main" xmlns:w14="http://schemas.microsoft.com/office/word/2010/wordml" xmlns:w15="http://schemas.microsoft.com/office/word/2012/wordml" xmlns:w16cid="http://schemas.microsoft.com/office/word/2016/wordml/cid" xmlns:w16se="http://schemas.microsoft.com/office/word/2015/wordml/symex" mc:Ignorable="w14 w15 w16se w16cid">
+<w:styles xmlns:mc="http://schemas.openxmlformats.org/markup-compatibility/2006" xmlns:r="http://schemas.openxmlformats.org/officeDocument/2006/relationships" xmlns:w="http://schemas.openxmlformats.org/wordprocessingml/2006/main" xmlns:w14="http://schemas.microsoft.com/office/word/2010/wordml" xmlns:w15="http://schemas.microsoft.com/office/word/2012/wordml" xmlns:w16cex="http://schemas.microsoft.com/office/word/2018/wordml/cex" xmlns:w16cid="http://schemas.microsoft.com/office/word/2016/wordml/cid" xmlns:w16="http://schemas.microsoft.com/office/word/2018/wordml" xmlns:w16se="http://schemas.microsoft.com/office/word/2015/wordml/symex" mc:Ignorable="w14 w15 w16se w16cid w16 w16cex">
   <w:docDefaults>
     <w:rPrDefault>
       <w:rPr>
@@ -8127,7 +9299,7 @@
       </w:pPr>
     </w:pPrDefault>
   </w:docDefaults>
-  <w:latentStyles w:defLockedState="0" w:defUIPriority="99" w:defSemiHidden="0" w:defUnhideWhenUsed="0" w:defQFormat="0" w:count="377">
+  <w:latentStyles w:defLockedState="0" w:defUIPriority="99" w:defSemiHidden="0" w:defUnhideWhenUsed="0" w:defQFormat="0" w:count="376">
     <w:lsdException w:name="Normal" w:uiPriority="0" w:qFormat="1"/>
     <w:lsdException w:name="heading 1" w:uiPriority="9" w:qFormat="1"/>
     <w:lsdException w:name="heading 2" w:semiHidden="1" w:uiPriority="9" w:unhideWhenUsed="1" w:qFormat="1"/>
@@ -8282,7 +9454,7 @@
     <w:lsdException w:name="Table Web 2" w:semiHidden="1" w:unhideWhenUsed="1"/>
     <w:lsdException w:name="Table Web 3" w:semiHidden="1" w:unhideWhenUsed="1"/>
     <w:lsdException w:name="Balloon Text" w:semiHidden="1" w:unhideWhenUsed="1"/>
-    <w:lsdException w:name="Table Grid" w:semiHidden="1" w:uiPriority="59" w:unhideWhenUsed="1"/>
+    <w:lsdException w:name="Table Grid" w:uiPriority="59"/>
     <w:lsdException w:name="Table Theme" w:semiHidden="1" w:unhideWhenUsed="1"/>
     <w:lsdException w:name="Placeholder Text" w:semiHidden="1"/>
     <w:lsdException w:name="No Spacing" w:uiPriority="1" w:qFormat="1"/>
@@ -8504,7 +9676,6 @@
     <w:lsdException w:name="Hashtag" w:semiHidden="1" w:unhideWhenUsed="1"/>
     <w:lsdException w:name="Unresolved Mention" w:semiHidden="1" w:unhideWhenUsed="1"/>
     <w:lsdException w:name="Smart Link" w:semiHidden="1" w:unhideWhenUsed="1"/>
-    <w:lsdException w:name="Smart Link Error" w:semiHidden="1" w:unhideWhenUsed="1"/>
   </w:latentStyles>
   <w:style w:type="paragraph" w:default="1" w:styleId="Normal">
     <w:name w:val="Normal"/>
@@ -8879,6 +10050,36 @@
       </w:tcPr>
     </w:tblStylePr>
   </w:style>
+  <w:style w:type="paragraph" w:styleId="BalloonText">
+    <w:name w:val="Balloon Text"/>
+    <w:basedOn w:val="Normal"/>
+    <w:link w:val="BalloonTextChar"/>
+    <w:uiPriority w:val="99"/>
+    <w:semiHidden/>
+    <w:unhideWhenUsed/>
+    <w:rsid w:val="002B0599"/>
+    <w:pPr>
+      <w:spacing w:line="240" w:lineRule="auto"/>
+    </w:pPr>
+    <w:rPr>
+      <w:rFonts w:ascii="Segoe UI" w:hAnsi="Segoe UI" w:cs="Segoe UI"/>
+      <w:sz w:val="18"/>
+      <w:szCs w:val="18"/>
+    </w:rPr>
+  </w:style>
+  <w:style w:type="character" w:customStyle="1" w:styleId="BalloonTextChar">
+    <w:name w:val="Balloon Text Char"/>
+    <w:basedOn w:val="DefaultParagraphFont"/>
+    <w:link w:val="BalloonText"/>
+    <w:uiPriority w:val="99"/>
+    <w:semiHidden/>
+    <w:rsid w:val="002B0599"/>
+    <w:rPr>
+      <w:rFonts w:ascii="Segoe UI" w:hAnsi="Segoe UI" w:cs="Segoe UI"/>
+      <w:sz w:val="18"/>
+      <w:szCs w:val="18"/>
+    </w:rPr>
+  </w:style>
 </w:styles>
 </file>
 

</xml_diff>